<commit_message>
Correción DiagramaER Entidad debil de Identificacion
</commit_message>
<xml_diff>
--- a/BBDD/Documentacion Base de Datos.docx
+++ b/BBDD/Documentacion Base de Datos.docx
@@ -2302,8 +2302,8 @@
         </w:rPr>
         <w:drawing>
           <wp:inline distT="0" distB="0" distL="0" distR="0">
-            <wp:extent cx="5486400" cy="4285615"/>
-            <wp:effectExtent l="0" t="0" r="0" b="635"/>
+            <wp:extent cx="5486400" cy="4285429"/>
+            <wp:effectExtent l="0" t="0" r="0" b="1270"/>
             <wp:docPr id="1" name="Imagen 1"/>
             <wp:cNvGraphicFramePr>
               <a:graphicFrameLocks xmlns:a="http://schemas.openxmlformats.org/drawingml/2006/main" noChangeAspect="1"/>
@@ -2330,7 +2330,7 @@
                   <pic:spPr>
                     <a:xfrm>
                       <a:off x="0" y="0"/>
-                      <a:ext cx="5486400" cy="4285615"/>
+                      <a:ext cx="5486400" cy="4285429"/>
                     </a:xfrm>
                     <a:prstGeom prst="rect">
                       <a:avLst/>
@@ -2342,26 +2342,28 @@
           </wp:inline>
         </w:drawing>
       </w:r>
-    </w:p>
-    <w:p>
-      <w:pPr>
-        <w:pStyle w:val="Ttulo2"/>
-      </w:pPr>
-      <w:bookmarkStart w:id="4" w:name="_Toc188517205"/>
-      <w:r>
-        <w:t>Entidades Principales</w:t>
-      </w:r>
+      <w:bookmarkStart w:id="4" w:name="_GoBack"/>
       <w:bookmarkEnd w:id="4"/>
     </w:p>
     <w:p>
       <w:pPr>
+        <w:pStyle w:val="Ttulo2"/>
+      </w:pPr>
+      <w:bookmarkStart w:id="5" w:name="_Toc188517205"/>
+      <w:r>
+        <w:t>Entidades Principales</w:t>
+      </w:r>
+      <w:bookmarkEnd w:id="5"/>
+    </w:p>
+    <w:p>
+      <w:pPr>
         <w:pStyle w:val="Ttulo3"/>
       </w:pPr>
-      <w:bookmarkStart w:id="5" w:name="_Toc188517206"/>
+      <w:bookmarkStart w:id="6" w:name="_Toc188517206"/>
       <w:r>
         <w:t>Cliente</w:t>
       </w:r>
-      <w:bookmarkEnd w:id="5"/>
+      <w:bookmarkEnd w:id="6"/>
     </w:p>
     <w:p>
       <w:r>
@@ -2519,11 +2521,11 @@
       <w:pPr>
         <w:pStyle w:val="Ttulo3"/>
       </w:pPr>
-      <w:bookmarkStart w:id="6" w:name="_Toc188517207"/>
+      <w:bookmarkStart w:id="7" w:name="_Toc188517207"/>
       <w:r>
         <w:t>Reserva</w:t>
       </w:r>
-      <w:bookmarkEnd w:id="6"/>
+      <w:bookmarkEnd w:id="7"/>
     </w:p>
     <w:p>
       <w:r>
@@ -2604,11 +2606,11 @@
       <w:pPr>
         <w:pStyle w:val="Ttulo3"/>
       </w:pPr>
-      <w:bookmarkStart w:id="7" w:name="_Toc188517208"/>
+      <w:bookmarkStart w:id="8" w:name="_Toc188517208"/>
       <w:r>
         <w:t>Hotel</w:t>
       </w:r>
-      <w:bookmarkEnd w:id="7"/>
+      <w:bookmarkEnd w:id="8"/>
     </w:p>
     <w:p>
       <w:r>
@@ -2705,11 +2707,11 @@
       <w:pPr>
         <w:pStyle w:val="Ttulo3"/>
       </w:pPr>
-      <w:bookmarkStart w:id="8" w:name="_Toc188517209"/>
+      <w:bookmarkStart w:id="9" w:name="_Toc188517209"/>
       <w:r>
         <w:t>Sala</w:t>
       </w:r>
-      <w:bookmarkEnd w:id="8"/>
+      <w:bookmarkEnd w:id="9"/>
     </w:p>
     <w:p>
       <w:r>
@@ -2922,11 +2924,11 @@
       <w:pPr>
         <w:pStyle w:val="Ttulo2"/>
       </w:pPr>
-      <w:bookmarkStart w:id="9" w:name="_Toc188517210"/>
+      <w:bookmarkStart w:id="10" w:name="_Toc188517210"/>
       <w:r>
         <w:t>Relaciones del Modelo</w:t>
       </w:r>
-      <w:bookmarkEnd w:id="9"/>
+      <w:bookmarkEnd w:id="10"/>
     </w:p>
     <w:p>
       <w:pPr>
@@ -3040,7 +3042,7 @@
       <w:pPr>
         <w:pStyle w:val="Ttulo1"/>
       </w:pPr>
-      <w:bookmarkStart w:id="10" w:name="_Toc188517211"/>
+      <w:bookmarkStart w:id="11" w:name="_Toc188517211"/>
       <w:r>
         <w:rPr>
           <w:noProof/>
@@ -3108,7 +3110,7 @@
           </mc:Choice>
           <mc:Fallback>
             <w:pict>
-              <v:shapetype w14:anchorId="635C2FBB" id="_x0000_t34" coordsize="21600,21600" o:spt="34" o:oned="t" adj="10800" path="m,l@0,0@0,21600,21600,21600e" filled="f">
+              <v:shapetype w14:anchorId="745F9B7C" id="_x0000_t34" coordsize="21600,21600" o:spt="34" o:oned="t" adj="10800" path="m,l@0,0@0,21600,21600,21600e" filled="f">
                 <v:stroke joinstyle="miter"/>
                 <v:formulas>
                   <v:f eqn="val #0"/>
@@ -3129,7 +3131,7 @@
       <w:r>
         <w:t>Diagrama relacional</w:t>
       </w:r>
-      <w:bookmarkEnd w:id="10"/>
+      <w:bookmarkEnd w:id="11"/>
     </w:p>
     <w:p>
       <w:pPr>
@@ -3203,7 +3205,7 @@
           </mc:Choice>
           <mc:Fallback>
             <w:pict>
-              <v:shape w14:anchorId="09E8BA36" id="Conector angular 3" o:spid="_x0000_s1026" type="#_x0000_t34" style="position:absolute;margin-left:86.15pt;margin-top:23.75pt;width:30.3pt;height:118.65pt;rotation:90;z-index:251626496;visibility:visible;mso-wrap-style:square;mso-width-percent:0;mso-height-percent:0;mso-wrap-distance-left:9pt;mso-wrap-distance-top:0;mso-wrap-distance-right:9pt;mso-wrap-distance-bottom:0;mso-position-horizontal:absolute;mso-position-horizontal-relative:text;mso-position-vertical:absolute;mso-position-vertical-relative:text;mso-width-percent:0;mso-height-percent:0;mso-width-relative:margin;mso-height-relative:margin" o:gfxdata="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" adj="4769" strokecolor="black [3040]">
+              <v:shape w14:anchorId="612015F5" id="Conector angular 3" o:spid="_x0000_s1026" type="#_x0000_t34" style="position:absolute;margin-left:86.15pt;margin-top:23.75pt;width:30.3pt;height:118.65pt;rotation:90;z-index:251626496;visibility:visible;mso-wrap-style:square;mso-width-percent:0;mso-height-percent:0;mso-wrap-distance-left:9pt;mso-wrap-distance-top:0;mso-wrap-distance-right:9pt;mso-wrap-distance-bottom:0;mso-position-horizontal:absolute;mso-position-horizontal-relative:text;mso-position-vertical:absolute;mso-position-vertical-relative:text;mso-width-percent:0;mso-height-percent:0;mso-width-relative:margin;mso-height-relative:margin" o:gfxdata="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" adj="4769" strokecolor="black [3040]">
                 <v:stroke endarrow="block"/>
               </v:shape>
             </w:pict>
@@ -3336,7 +3338,7 @@
           </mc:Choice>
           <mc:Fallback>
             <w:pict>
-              <v:shape w14:anchorId="6E6689F6" id="Conector angular 17" o:spid="_x0000_s1026" type="#_x0000_t34" style="position:absolute;margin-left:76.95pt;margin-top:23.35pt;width:113.15pt;height:162.05pt;rotation:-90;flip:x;z-index:251700224;visibility:visible;mso-wrap-style:square;mso-width-percent:0;mso-height-percent:0;mso-wrap-distance-left:9pt;mso-wrap-distance-top:0;mso-wrap-distance-right:9pt;mso-wrap-distance-bottom:0;mso-position-horizontal:absolute;mso-position-horizontal-relative:text;mso-position-vertical:absolute;mso-position-vertical-relative:text;mso-width-percent:0;mso-height-percent:0;mso-width-relative:margin;mso-height-relative:margin" o:gfxdata="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" adj="25488" strokecolor="black [3040]">
+              <v:shape w14:anchorId="3F965DCE" id="Conector angular 17" o:spid="_x0000_s1026" type="#_x0000_t34" style="position:absolute;margin-left:76.95pt;margin-top:23.35pt;width:113.15pt;height:162.05pt;rotation:-90;flip:x;z-index:251700224;visibility:visible;mso-wrap-style:square;mso-width-percent:0;mso-height-percent:0;mso-wrap-distance-left:9pt;mso-wrap-distance-top:0;mso-wrap-distance-right:9pt;mso-wrap-distance-bottom:0;mso-position-horizontal:absolute;mso-position-horizontal-relative:text;mso-position-vertical:absolute;mso-position-vertical-relative:text;mso-width-percent:0;mso-height-percent:0;mso-width-relative:margin;mso-height-relative:margin" o:gfxdata="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" adj="25488" strokecolor="black [3040]">
                 <v:stroke endarrow="block"/>
               </v:shape>
             </w:pict>
@@ -3411,7 +3413,7 @@
           </mc:Choice>
           <mc:Fallback>
             <w:pict>
-              <v:shape w14:anchorId="02C0D03D" id="Conector angular 15" o:spid="_x0000_s1026" type="#_x0000_t34" style="position:absolute;margin-left:109.85pt;margin-top:14.6pt;width:63.1pt;height:135.85pt;rotation:-90;flip:x;z-index:251680768;visibility:visible;mso-wrap-style:square;mso-width-percent:0;mso-height-percent:0;mso-wrap-distance-left:9pt;mso-wrap-distance-top:0;mso-wrap-distance-right:9pt;mso-wrap-distance-bottom:0;mso-position-horizontal:absolute;mso-position-horizontal-relative:text;mso-position-vertical:absolute;mso-position-vertical-relative:text;mso-width-percent:0;mso-height-percent:0;mso-width-relative:margin;mso-height-relative:margin" o:gfxdata="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" adj="25917" strokecolor="black [3040]">
+              <v:shape w14:anchorId="579CA814" id="Conector angular 15" o:spid="_x0000_s1026" type="#_x0000_t34" style="position:absolute;margin-left:109.85pt;margin-top:14.6pt;width:63.1pt;height:135.85pt;rotation:-90;flip:x;z-index:251680768;visibility:visible;mso-wrap-style:square;mso-width-percent:0;mso-height-percent:0;mso-wrap-distance-left:9pt;mso-wrap-distance-top:0;mso-wrap-distance-right:9pt;mso-wrap-distance-bottom:0;mso-position-horizontal:absolute;mso-position-horizontal-relative:text;mso-position-vertical:absolute;mso-position-vertical-relative:text;mso-width-percent:0;mso-height-percent:0;mso-width-relative:margin;mso-height-relative:margin" o:gfxdata="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" adj="25917" strokecolor="black [3040]">
                 <v:stroke endarrow="block"/>
               </v:shape>
             </w:pict>
@@ -3475,7 +3477,7 @@
           </mc:Choice>
           <mc:Fallback>
             <w:pict>
-              <v:line w14:anchorId="62D0601F" id="Conector recto 8" o:spid="_x0000_s1026" style="position:absolute;z-index:251648000;visibility:visible;mso-wrap-style:square;mso-wrap-distance-left:9pt;mso-wrap-distance-top:0;mso-wrap-distance-right:9pt;mso-wrap-distance-bottom:0;mso-position-horizontal:absolute;mso-position-horizontal-relative:text;mso-position-vertical:absolute;mso-position-vertical-relative:text" from="154.75pt,13.95pt" to="214.75pt,13.95pt" o:gfxdata="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" strokecolor="black [3040]"/>
+              <v:line w14:anchorId="71DA4FE4" id="Conector recto 8" o:spid="_x0000_s1026" style="position:absolute;z-index:251648000;visibility:visible;mso-wrap-style:square;mso-wrap-distance-left:9pt;mso-wrap-distance-top:0;mso-wrap-distance-right:9pt;mso-wrap-distance-bottom:0;mso-position-horizontal:absolute;mso-position-horizontal-relative:text;mso-position-vertical:absolute;mso-position-vertical-relative:text" from="154.75pt,13.95pt" to="214.75pt,13.95pt" o:gfxdata="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" strokecolor="black [3040]"/>
             </w:pict>
           </mc:Fallback>
         </mc:AlternateContent>
@@ -3593,7 +3595,7 @@
           </mc:Choice>
           <mc:Fallback>
             <w:pict>
-              <v:shape w14:anchorId="2F4881CE" id="Conector angular 16" o:spid="_x0000_s1026" type="#_x0000_t34" style="position:absolute;margin-left:82.15pt;margin-top:3.3pt;width:108.8pt;height:150.2pt;rotation:-90;flip:x;z-index:251689984;visibility:visible;mso-wrap-style:square;mso-width-percent:0;mso-height-percent:0;mso-wrap-distance-left:9pt;mso-wrap-distance-top:0;mso-wrap-distance-right:9pt;mso-wrap-distance-bottom:0;mso-position-horizontal:absolute;mso-position-horizontal-relative:text;mso-position-vertical:absolute;mso-position-vertical-relative:text;mso-width-percent:0;mso-height-percent:0;mso-width-relative:margin;mso-height-relative:margin" o:gfxdata="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" adj="24991" strokecolor="black [3040]">
+              <v:shape w14:anchorId="32172432" id="Conector angular 16" o:spid="_x0000_s1026" type="#_x0000_t34" style="position:absolute;margin-left:82.15pt;margin-top:3.3pt;width:108.8pt;height:150.2pt;rotation:-90;flip:x;z-index:251689984;visibility:visible;mso-wrap-style:square;mso-width-percent:0;mso-height-percent:0;mso-wrap-distance-left:9pt;mso-wrap-distance-top:0;mso-wrap-distance-right:9pt;mso-wrap-distance-bottom:0;mso-position-horizontal:absolute;mso-position-horizontal-relative:text;mso-position-vertical:absolute;mso-position-vertical-relative:text;mso-width-percent:0;mso-height-percent:0;mso-width-relative:margin;mso-height-relative:margin" o:gfxdata="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" adj="24991" strokecolor="black [3040]">
                 <v:stroke endarrow="block"/>
               </v:shape>
             </w:pict>
@@ -3662,7 +3664,7 @@
           </mc:Choice>
           <mc:Fallback>
             <w:pict>
-              <v:line w14:anchorId="40CC9FAB" id="Conector recto 7" o:spid="_x0000_s1026" style="position:absolute;z-index:251640832;visibility:visible;mso-wrap-style:square;mso-wrap-distance-left:9pt;mso-wrap-distance-top:0;mso-wrap-distance-right:9pt;mso-wrap-distance-bottom:0;mso-position-horizontal:absolute;mso-position-horizontal-relative:text;mso-position-vertical:absolute;mso-position-vertical-relative:text" from="26.65pt,.85pt" to="85.15pt,.85pt" o:gfxdata="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" strokecolor="black [3040]"/>
+              <v:line w14:anchorId="3B9AAEBC" id="Conector recto 7" o:spid="_x0000_s1026" style="position:absolute;z-index:251640832;visibility:visible;mso-wrap-style:square;mso-wrap-distance-left:9pt;mso-wrap-distance-top:0;mso-wrap-distance-right:9pt;mso-wrap-distance-bottom:0;mso-position-horizontal:absolute;mso-position-horizontal-relative:text;mso-position-vertical:absolute;mso-position-vertical-relative:text" from="26.65pt,.85pt" to="85.15pt,.85pt" o:gfxdata="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" strokecolor="black [3040]"/>
             </w:pict>
           </mc:Fallback>
         </mc:AlternateContent>
@@ -3762,7 +3764,7 @@
           </mc:Choice>
           <mc:Fallback>
             <w:pict>
-              <v:shape w14:anchorId="421CF55E" id="Conector angular 4" o:spid="_x0000_s1026" type="#_x0000_t34" style="position:absolute;margin-left:24.15pt;margin-top:4.95pt;width:32pt;height:3.6pt;rotation:-90;flip:y;z-index:251630592;visibility:visible;mso-wrap-style:square;mso-width-percent:0;mso-height-percent:0;mso-wrap-distance-left:9pt;mso-wrap-distance-top:0;mso-wrap-distance-right:9pt;mso-wrap-distance-bottom:0;mso-position-horizontal:absolute;mso-position-horizontal-relative:text;mso-position-vertical:absolute;mso-position-vertical-relative:text;mso-width-percent:0;mso-height-percent:0;mso-width-relative:margin;mso-height-relative:margin" o:gfxdata="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" strokecolor="black [3040]">
+              <v:shape w14:anchorId="6FB447AE" id="Conector angular 4" o:spid="_x0000_s1026" type="#_x0000_t34" style="position:absolute;margin-left:24.15pt;margin-top:4.95pt;width:32pt;height:3.6pt;rotation:-90;flip:y;z-index:251630592;visibility:visible;mso-wrap-style:square;mso-width-percent:0;mso-height-percent:0;mso-wrap-distance-left:9pt;mso-wrap-distance-top:0;mso-wrap-distance-right:9pt;mso-wrap-distance-bottom:0;mso-position-horizontal:absolute;mso-position-horizontal-relative:text;mso-position-vertical:absolute;mso-position-vertical-relative:text;mso-width-percent:0;mso-height-percent:0;mso-width-relative:margin;mso-height-relative:margin" o:gfxdata="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" strokecolor="black [3040]">
                 <v:stroke endarrow="block"/>
               </v:shape>
             </w:pict>
@@ -3832,7 +3834,7 @@
           </mc:Choice>
           <mc:Fallback>
             <w:pict>
-              <v:shape w14:anchorId="78718AA7" id="Conector angular 6" o:spid="_x0000_s1026" type="#_x0000_t34" style="position:absolute;margin-left:138.95pt;margin-top:8.55pt;width:43.9pt;height:96.95pt;rotation:90;z-index:251636736;visibility:visible;mso-wrap-style:square;mso-width-percent:0;mso-height-percent:0;mso-wrap-distance-left:9pt;mso-wrap-distance-top:0;mso-wrap-distance-right:9pt;mso-wrap-distance-bottom:0;mso-position-horizontal:absolute;mso-position-horizontal-relative:text;mso-position-vertical:absolute;mso-position-vertical-relative:text;mso-width-percent:0;mso-height-percent:0;mso-width-relative:margin;mso-height-relative:margin" o:gfxdata="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" strokecolor="black [3040]"/>
+              <v:shape w14:anchorId="6ABDD0F8" id="Conector angular 6" o:spid="_x0000_s1026" type="#_x0000_t34" style="position:absolute;margin-left:138.95pt;margin-top:8.55pt;width:43.9pt;height:96.95pt;rotation:90;z-index:251636736;visibility:visible;mso-wrap-style:square;mso-width-percent:0;mso-height-percent:0;mso-wrap-distance-left:9pt;mso-wrap-distance-top:0;mso-wrap-distance-right:9pt;mso-wrap-distance-bottom:0;mso-position-horizontal:absolute;mso-position-horizontal-relative:text;mso-position-vertical:absolute;mso-position-vertical-relative:text;mso-width-percent:0;mso-height-percent:0;mso-width-relative:margin;mso-height-relative:margin" o:gfxdata="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" strokecolor="black [3040]"/>
             </w:pict>
           </mc:Fallback>
         </mc:AlternateContent>
@@ -4304,11 +4306,11 @@
       <w:pPr>
         <w:pStyle w:val="Ttulo1"/>
       </w:pPr>
-      <w:bookmarkStart w:id="11" w:name="_Toc188517212"/>
+      <w:bookmarkStart w:id="12" w:name="_Toc188517212"/>
       <w:r>
         <w:t>Transformación del Modelo E/R al Modelo Relacional</w:t>
       </w:r>
-      <w:bookmarkEnd w:id="11"/>
+      <w:bookmarkEnd w:id="12"/>
     </w:p>
     <w:p>
       <w:r>
@@ -4328,11 +4330,11 @@
       <w:pPr>
         <w:pStyle w:val="Ttulo2"/>
       </w:pPr>
-      <w:bookmarkStart w:id="12" w:name="_Toc188517213"/>
+      <w:bookmarkStart w:id="13" w:name="_Toc188517213"/>
       <w:r>
         <w:t>Entidades principales</w:t>
       </w:r>
-      <w:bookmarkEnd w:id="12"/>
+      <w:bookmarkEnd w:id="13"/>
     </w:p>
     <w:p>
       <w:r>
@@ -4530,7 +4532,7 @@
       <w:pPr>
         <w:pStyle w:val="Ttulo2"/>
       </w:pPr>
-      <w:bookmarkStart w:id="13" w:name="_Toc188517214"/>
+      <w:bookmarkStart w:id="14" w:name="_Toc188517214"/>
       <w:r>
         <w:lastRenderedPageBreak/>
         <w:t xml:space="preserve">Relaciones </w:t>
@@ -4539,7 +4541,7 @@
       <w:r>
         <w:t>1:N</w:t>
       </w:r>
-      <w:bookmarkEnd w:id="13"/>
+      <w:bookmarkEnd w:id="14"/>
       <w:proofErr w:type="gramEnd"/>
     </w:p>
     <w:p>
@@ -4684,14 +4686,14 @@
       <w:pPr>
         <w:pStyle w:val="Ttulo2"/>
       </w:pPr>
-      <w:bookmarkStart w:id="14" w:name="_Toc188517215"/>
+      <w:bookmarkStart w:id="15" w:name="_Toc188517215"/>
       <w:r>
         <w:t>Entidades débiles o dependi</w:t>
       </w:r>
       <w:r>
         <w:t>entes de relaciones</w:t>
       </w:r>
-      <w:bookmarkEnd w:id="14"/>
+      <w:bookmarkEnd w:id="15"/>
     </w:p>
     <w:p>
       <w:r>
@@ -4829,14 +4831,14 @@
       <w:pPr>
         <w:pStyle w:val="Ttulo2"/>
       </w:pPr>
-      <w:bookmarkStart w:id="15" w:name="_Toc188517216"/>
+      <w:bookmarkStart w:id="16" w:name="_Toc188517216"/>
       <w:r>
         <w:t>Jerarquía de</w:t>
       </w:r>
       <w:r>
         <w:t xml:space="preserve"> especialización/generalización</w:t>
       </w:r>
-      <w:bookmarkEnd w:id="15"/>
+      <w:bookmarkEnd w:id="16"/>
     </w:p>
     <w:p>
       <w:r>
@@ -5055,11 +5057,11 @@
       <w:pPr>
         <w:pStyle w:val="Ttulo2"/>
       </w:pPr>
-      <w:bookmarkStart w:id="16" w:name="_Toc188517217"/>
+      <w:bookmarkStart w:id="17" w:name="_Toc188517217"/>
       <w:r>
         <w:t>Integridad referencial</w:t>
       </w:r>
-      <w:bookmarkEnd w:id="16"/>
+      <w:bookmarkEnd w:id="17"/>
     </w:p>
     <w:p>
       <w:pPr>
@@ -5728,10 +5730,7 @@
         <w:t>).</w:t>
       </w:r>
     </w:p>
-    <w:p>
-      <w:bookmarkStart w:id="17" w:name="_GoBack"/>
-      <w:bookmarkEnd w:id="17"/>
-    </w:p>
+    <w:p/>
     <w:sectPr>
       <w:headerReference w:type="default" r:id="rId10"/>
       <w:footerReference w:type="default" r:id="rId11"/>
@@ -5822,7 +5821,7 @@
         <w:color w:val="17365D" w:themeColor="text2" w:themeShade="BF"/>
         <w:szCs w:val="24"/>
       </w:rPr>
-      <w:t>3</w:t>
+      <w:t>5</w:t>
     </w:r>
     <w:r>
       <w:rPr>
@@ -19555,7 +19554,7 @@
 </file>
 
 <file path=customXml/itemProps2.xml><?xml version="1.0" encoding="utf-8"?>
-<ds:datastoreItem xmlns:ds="http://schemas.openxmlformats.org/officeDocument/2006/customXml" ds:itemID="{FF5ECB82-2896-489B-8C8E-C808E9250542}">
+<ds:datastoreItem xmlns:ds="http://schemas.openxmlformats.org/officeDocument/2006/customXml" ds:itemID="{74DBF687-0EA0-4703-BD4B-DB9A19E2D1F2}">
   <ds:schemaRefs>
     <ds:schemaRef ds:uri="http://schemas.openxmlformats.org/officeDocument/2006/bibliography"/>
   </ds:schemaRefs>

</xml_diff>

<commit_message>
DocuBBDD y UML png
</commit_message>
<xml_diff>
--- a/BBDD/Documentacion Base de Datos.docx
+++ b/BBDD/Documentacion Base de Datos.docx
@@ -2,6 +2,8 @@
 <file path=word/document.xml><?xml version="1.0" encoding="utf-8"?>
 <w:document xmlns:wpc="http://schemas.microsoft.com/office/word/2010/wordprocessingCanvas" xmlns:cx="http://schemas.microsoft.com/office/drawing/2014/chartex" xmlns:cx1="http://schemas.microsoft.com/office/drawing/2015/9/8/chartex" xmlns:mc="http://schemas.openxmlformats.org/markup-compatibility/2006" xmlns:o="urn:schemas-microsoft-com:office:office" xmlns:r="http://schemas.openxmlformats.org/officeDocument/2006/relationships" xmlns:m="http://schemas.openxmlformats.org/officeDocument/2006/math" xmlns:v="urn:schemas-microsoft-com:vml" xmlns:wp14="http://schemas.microsoft.com/office/word/2010/wordprocessingDrawing" xmlns:wp="http://schemas.openxmlformats.org/drawingml/2006/wordprocessingDrawing" xmlns:w10="urn:schemas-microsoft-com:office:word" xmlns:w="http://schemas.openxmlformats.org/wordprocessingml/2006/main" xmlns:w14="http://schemas.microsoft.com/office/word/2010/wordml" xmlns:w15="http://schemas.microsoft.com/office/word/2012/wordml" xmlns:w16se="http://schemas.microsoft.com/office/word/2015/wordml/symex" xmlns:wpg="http://schemas.microsoft.com/office/word/2010/wordprocessingGroup" xmlns:wpi="http://schemas.microsoft.com/office/word/2010/wordprocessingInk" xmlns:wne="http://schemas.microsoft.com/office/word/2006/wordml" xmlns:wps="http://schemas.microsoft.com/office/word/2010/wordprocessingShape" mc:Ignorable="w14 w15 w16se wp14">
   <w:body>
+    <w:bookmarkStart w:id="0" w:name="_GoBack" w:displacedByCustomXml="next"/>
+    <w:bookmarkEnd w:id="0" w:displacedByCustomXml="next"/>
     <w:sdt>
       <w:sdtPr>
         <w:id w:val="1297329402"/>
@@ -2138,46 +2140,46 @@
       <w:pPr>
         <w:pStyle w:val="Ttulo1"/>
       </w:pPr>
-      <w:bookmarkStart w:id="0" w:name="_Toc188517201"/>
+      <w:bookmarkStart w:id="1" w:name="_Toc188517201"/>
       <w:r>
         <w:lastRenderedPageBreak/>
         <w:t>Objetivos del proyecto</w:t>
-      </w:r>
-      <w:bookmarkEnd w:id="0"/>
-    </w:p>
-    <w:p>
-      <w:pPr>
-        <w:pStyle w:val="Ttulo2"/>
-      </w:pPr>
-      <w:bookmarkStart w:id="1" w:name="_Toc188517202"/>
-      <w:r>
-        <w:t>Alcance</w:t>
-      </w:r>
-      <w:r>
-        <w:t xml:space="preserve"> General</w:t>
       </w:r>
       <w:bookmarkEnd w:id="1"/>
     </w:p>
     <w:p>
-      <w:r>
-        <w:t xml:space="preserve">Diseñar y modelar una base de datos relacional que permita la gestión eficiente de clientes, reservas, hoteles </w:t>
-      </w:r>
-      <w:r>
-        <w:t>y salas</w:t>
-      </w:r>
-      <w:r>
-        <w:t>, facilitando las operaciones administrativas.</w:t>
-      </w:r>
+      <w:pPr>
+        <w:pStyle w:val="Ttulo2"/>
+      </w:pPr>
+      <w:bookmarkStart w:id="2" w:name="_Toc188517202"/>
+      <w:r>
+        <w:t>Alcance</w:t>
+      </w:r>
+      <w:r>
+        <w:t xml:space="preserve"> General</w:t>
+      </w:r>
+      <w:bookmarkEnd w:id="2"/>
     </w:p>
     <w:p>
+      <w:r>
+        <w:t xml:space="preserve">Diseñar y modelar una base de datos relacional que permita la gestión eficiente de clientes, reservas, hoteles </w:t>
+      </w:r>
+      <w:r>
+        <w:t>y salas</w:t>
+      </w:r>
+      <w:r>
+        <w:t>, facilitando las operaciones administrativas.</w:t>
+      </w:r>
+    </w:p>
+    <w:p>
       <w:pPr>
         <w:pStyle w:val="Ttulo2"/>
       </w:pPr>
-      <w:bookmarkStart w:id="2" w:name="_Toc188517203"/>
+      <w:bookmarkStart w:id="3" w:name="_Toc188517203"/>
       <w:r>
         <w:t>Objetivos Específicos</w:t>
       </w:r>
-      <w:bookmarkEnd w:id="2"/>
+      <w:bookmarkEnd w:id="3"/>
     </w:p>
     <w:p>
       <w:pPr>
@@ -2287,12 +2289,12 @@
       <w:pPr>
         <w:pStyle w:val="Ttulo1"/>
       </w:pPr>
-      <w:bookmarkStart w:id="3" w:name="_Toc188517204"/>
+      <w:bookmarkStart w:id="4" w:name="_Toc188517204"/>
       <w:r>
         <w:lastRenderedPageBreak/>
         <w:t>Descripción del Modelo Entidad-Relación</w:t>
       </w:r>
-      <w:bookmarkEnd w:id="3"/>
+      <w:bookmarkEnd w:id="4"/>
     </w:p>
     <w:p>
       <w:r>
@@ -2342,8 +2344,6 @@
           </wp:inline>
         </w:drawing>
       </w:r>
-      <w:bookmarkStart w:id="4" w:name="_GoBack"/>
-      <w:bookmarkEnd w:id="4"/>
     </w:p>
     <w:p>
       <w:pPr>
@@ -2440,21 +2440,7 @@
         <w:rPr>
           <w:b/>
         </w:rPr>
-        <w:t>Es trabajador (</w:t>
-      </w:r>
-      <w:proofErr w:type="spellStart"/>
-      <w:r>
-        <w:rPr>
-          <w:b/>
-        </w:rPr>
-        <w:t>bTrabajador</w:t>
-      </w:r>
-      <w:proofErr w:type="spellEnd"/>
-      <w:r>
-        <w:rPr>
-          <w:b/>
-        </w:rPr>
-        <w:t>)</w:t>
+        <w:t>Es trabajador (bTrabajador)</w:t>
       </w:r>
       <w:r>
         <w:t>: Indica si el cl</w:t>
@@ -2496,21 +2482,7 @@
         <w:rPr>
           <w:b/>
         </w:rPr>
-        <w:t>Contraseña (</w:t>
-      </w:r>
-      <w:proofErr w:type="spellStart"/>
-      <w:r>
-        <w:rPr>
-          <w:b/>
-        </w:rPr>
-        <w:t>pass</w:t>
-      </w:r>
-      <w:proofErr w:type="spellEnd"/>
-      <w:r>
-        <w:rPr>
-          <w:b/>
-        </w:rPr>
-        <w:t>)</w:t>
+        <w:t>Contraseña (pass)</w:t>
       </w:r>
       <w:r>
         <w:t>: Información de acceso segura.</w:t>
@@ -2567,35 +2539,7 @@
         <w:rPr>
           <w:b/>
         </w:rPr>
-        <w:t>Fecha de inicio y fin (</w:t>
-      </w:r>
-      <w:proofErr w:type="spellStart"/>
-      <w:r>
-        <w:rPr>
-          <w:b/>
-        </w:rPr>
-        <w:t>FecIni</w:t>
-      </w:r>
-      <w:proofErr w:type="spellEnd"/>
-      <w:r>
-        <w:rPr>
-          <w:b/>
-        </w:rPr>
-        <w:t xml:space="preserve">, </w:t>
-      </w:r>
-      <w:proofErr w:type="spellStart"/>
-      <w:r>
-        <w:rPr>
-          <w:b/>
-        </w:rPr>
-        <w:t>FecFin</w:t>
-      </w:r>
-      <w:proofErr w:type="spellEnd"/>
-      <w:r>
-        <w:rPr>
-          <w:b/>
-        </w:rPr>
-        <w:t>):</w:t>
+        <w:t>Fecha de inicio y fin (FecIni, FecFin):</w:t>
       </w:r>
       <w:r>
         <w:t xml:space="preserve"> Período de la reserva.</w:t>
@@ -2731,23 +2675,7 @@
           <w:b/>
           <w:i/>
         </w:rPr>
-        <w:t>Número (</w:t>
-      </w:r>
-      <w:proofErr w:type="spellStart"/>
-      <w:r>
-        <w:rPr>
-          <w:b/>
-          <w:i/>
-        </w:rPr>
-        <w:t>Num</w:t>
-      </w:r>
-      <w:proofErr w:type="spellEnd"/>
-      <w:r>
-        <w:rPr>
-          <w:b/>
-          <w:i/>
-        </w:rPr>
-        <w:t>):</w:t>
+        <w:t>Número (Num):</w:t>
       </w:r>
       <w:r>
         <w:t xml:space="preserve"> </w:t>
@@ -2875,15 +2803,7 @@
         <w:t>Sala de reuniones:</w:t>
       </w:r>
       <w:r>
-        <w:t xml:space="preserve"> Incluye servicios adicionales específicos (</w:t>
-      </w:r>
-      <w:proofErr w:type="spellStart"/>
-      <w:r>
-        <w:t>e.g</w:t>
-      </w:r>
-      <w:proofErr w:type="spellEnd"/>
-      <w:r>
-        <w:t>.,</w:t>
+        <w:t xml:space="preserve"> Incluye servicios adicionales específicos (e.g.,</w:t>
       </w:r>
       <w:r>
         <w:t xml:space="preserve"> equipo audiovisual, catering).</w:t>
@@ -2904,15 +2824,7 @@
         <w:t>Espacios comunes:</w:t>
       </w:r>
       <w:r>
-        <w:t xml:space="preserve"> Espacios compartidos clasificados por tipo (</w:t>
-      </w:r>
-      <w:proofErr w:type="spellStart"/>
-      <w:r>
-        <w:t>e.g</w:t>
-      </w:r>
-      <w:proofErr w:type="spellEnd"/>
-      <w:r>
-        <w:t>., gimnasio, spa).</w:t>
+        <w:t xml:space="preserve"> Espacios compartidos clasificados por tipo (e.g., gimnasio, spa).</w:t>
       </w:r>
     </w:p>
     <w:p>
@@ -2942,21 +2854,7 @@
         <w:rPr>
           <w:b/>
         </w:rPr>
-        <w:t>Hace (</w:t>
-      </w:r>
-      <w:proofErr w:type="gramStart"/>
-      <w:r>
-        <w:rPr>
-          <w:b/>
-        </w:rPr>
-        <w:t>1:N</w:t>
-      </w:r>
-      <w:proofErr w:type="gramEnd"/>
-      <w:r>
-        <w:rPr>
-          <w:b/>
-        </w:rPr>
-        <w:t>):</w:t>
+        <w:t>Hace (1:N):</w:t>
       </w:r>
       <w:r>
         <w:t xml:space="preserve"> Un cliente puede realizar múltiples reservas, pero cada reserva está asociada a un único cliente.</w:t>
@@ -2974,21 +2872,7 @@
         <w:rPr>
           <w:b/>
         </w:rPr>
-        <w:t>Integra (</w:t>
-      </w:r>
-      <w:proofErr w:type="gramStart"/>
-      <w:r>
-        <w:rPr>
-          <w:b/>
-        </w:rPr>
-        <w:t>0:N</w:t>
-      </w:r>
-      <w:proofErr w:type="gramEnd"/>
-      <w:r>
-        <w:rPr>
-          <w:b/>
-        </w:rPr>
-        <w:t>):</w:t>
+        <w:t>Integra (0:N):</w:t>
       </w:r>
       <w:r>
         <w:t xml:space="preserve"> Una reserva puede estar vinculada a varias salas, mientras que cada sala puede ser parte de distintas r</w:t>
@@ -3009,21 +2893,7 @@
         <w:rPr>
           <w:b/>
         </w:rPr>
-        <w:t>Tiene (</w:t>
-      </w:r>
-      <w:proofErr w:type="gramStart"/>
-      <w:r>
-        <w:rPr>
-          <w:b/>
-        </w:rPr>
-        <w:t>1:N</w:t>
-      </w:r>
-      <w:proofErr w:type="gramEnd"/>
-      <w:r>
-        <w:rPr>
-          <w:b/>
-        </w:rPr>
-        <w:t>):</w:t>
+        <w:t>Tiene (1:N):</w:t>
       </w:r>
       <w:r>
         <w:t xml:space="preserve"> Cada hotel puede disponer de varias salas, pero cada sala pertenece a un único hotel.</w:t>
@@ -3038,11 +2908,11 @@
         <w:br w:type="page"/>
       </w:r>
     </w:p>
+    <w:bookmarkStart w:id="11" w:name="_Toc188517211"/>
     <w:p>
       <w:pPr>
         <w:pStyle w:val="Ttulo1"/>
       </w:pPr>
-      <w:bookmarkStart w:id="11" w:name="_Toc188517211"/>
       <w:r>
         <w:rPr>
           <w:noProof/>
@@ -3110,7 +2980,7 @@
           </mc:Choice>
           <mc:Fallback>
             <w:pict>
-              <v:shapetype w14:anchorId="745F9B7C" id="_x0000_t34" coordsize="21600,21600" o:spt="34" o:oned="t" adj="10800" path="m,l@0,0@0,21600,21600,21600e" filled="f">
+              <v:shapetype w14:anchorId="6327673C" id="_x0000_t34" coordsize="21600,21600" o:spt="34" o:oned="t" adj="10800" path="m,l@0,0@0,21600,21600,21600e" filled="f">
                 <v:stroke joinstyle="miter"/>
                 <v:formulas>
                   <v:f eqn="val #0"/>
@@ -3205,60 +3075,15 @@
           </mc:Choice>
           <mc:Fallback>
             <w:pict>
-              <v:shape w14:anchorId="612015F5" id="Conector angular 3" o:spid="_x0000_s1026" type="#_x0000_t34" style="position:absolute;margin-left:86.15pt;margin-top:23.75pt;width:30.3pt;height:118.65pt;rotation:90;z-index:251626496;visibility:visible;mso-wrap-style:square;mso-width-percent:0;mso-height-percent:0;mso-wrap-distance-left:9pt;mso-wrap-distance-top:0;mso-wrap-distance-right:9pt;mso-wrap-distance-bottom:0;mso-position-horizontal:absolute;mso-position-horizontal-relative:text;mso-position-vertical:absolute;mso-position-vertical-relative:text;mso-width-percent:0;mso-height-percent:0;mso-width-relative:margin;mso-height-relative:margin" o:gfxdata="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" adj="4769" strokecolor="black [3040]">
+              <v:shape w14:anchorId="05A4E895" id="Conector angular 3" o:spid="_x0000_s1026" type="#_x0000_t34" style="position:absolute;margin-left:86.15pt;margin-top:23.75pt;width:30.3pt;height:118.65pt;rotation:90;z-index:251626496;visibility:visible;mso-wrap-style:square;mso-width-percent:0;mso-height-percent:0;mso-wrap-distance-left:9pt;mso-wrap-distance-top:0;mso-wrap-distance-right:9pt;mso-wrap-distance-bottom:0;mso-position-horizontal:absolute;mso-position-horizontal-relative:text;mso-position-vertical:absolute;mso-position-vertical-relative:text;mso-width-percent:0;mso-height-percent:0;mso-width-relative:margin;mso-height-relative:margin" o:gfxdata="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" adj="4769" strokecolor="black [3040]">
                 <v:stroke endarrow="block"/>
               </v:shape>
             </w:pict>
           </mc:Fallback>
         </mc:AlternateContent>
       </w:r>
-      <w:proofErr w:type="gramStart"/>
-      <w:r>
-        <w:t>Cliente(</w:t>
-      </w:r>
-      <w:proofErr w:type="gramEnd"/>
-      <w:r>
-        <w:t xml:space="preserve">#DNI, </w:t>
-      </w:r>
-      <w:proofErr w:type="spellStart"/>
-      <w:r>
-        <w:t>nom</w:t>
-      </w:r>
-      <w:proofErr w:type="spellEnd"/>
-      <w:r>
-        <w:t xml:space="preserve">, </w:t>
-      </w:r>
-      <w:proofErr w:type="spellStart"/>
-      <w:r>
-        <w:t>ape</w:t>
-      </w:r>
-      <w:proofErr w:type="spellEnd"/>
-      <w:r>
-        <w:t xml:space="preserve">, </w:t>
-      </w:r>
-      <w:proofErr w:type="spellStart"/>
-      <w:r>
-        <w:t>tlfno</w:t>
-      </w:r>
-      <w:proofErr w:type="spellEnd"/>
-      <w:r>
-        <w:t xml:space="preserve">, email, </w:t>
-      </w:r>
-      <w:proofErr w:type="spellStart"/>
-      <w:r>
-        <w:t>bTrabajador</w:t>
-      </w:r>
-      <w:proofErr w:type="spellEnd"/>
-      <w:r>
-        <w:t xml:space="preserve">, tarifa, </w:t>
-      </w:r>
-      <w:proofErr w:type="spellStart"/>
-      <w:r>
-        <w:t>pass</w:t>
-      </w:r>
-      <w:proofErr w:type="spellEnd"/>
-      <w:r>
-        <w:t>)</w:t>
+      <w:r>
+        <w:t>Cliente(#DNI, nom, ape, tlfno, email, bTrabajador, tarifa, pass)</w:t>
       </w:r>
     </w:p>
     <w:p>
@@ -3338,7 +3163,7 @@
           </mc:Choice>
           <mc:Fallback>
             <w:pict>
-              <v:shape w14:anchorId="3F965DCE" id="Conector angular 17" o:spid="_x0000_s1026" type="#_x0000_t34" style="position:absolute;margin-left:76.95pt;margin-top:23.35pt;width:113.15pt;height:162.05pt;rotation:-90;flip:x;z-index:251700224;visibility:visible;mso-wrap-style:square;mso-width-percent:0;mso-height-percent:0;mso-wrap-distance-left:9pt;mso-wrap-distance-top:0;mso-wrap-distance-right:9pt;mso-wrap-distance-bottom:0;mso-position-horizontal:absolute;mso-position-horizontal-relative:text;mso-position-vertical:absolute;mso-position-vertical-relative:text;mso-width-percent:0;mso-height-percent:0;mso-width-relative:margin;mso-height-relative:margin" o:gfxdata="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" adj="25488" strokecolor="black [3040]">
+              <v:shape w14:anchorId="71176697" id="Conector angular 17" o:spid="_x0000_s1026" type="#_x0000_t34" style="position:absolute;margin-left:76.95pt;margin-top:23.35pt;width:113.15pt;height:162.05pt;rotation:-90;flip:x;z-index:251700224;visibility:visible;mso-wrap-style:square;mso-width-percent:0;mso-height-percent:0;mso-wrap-distance-left:9pt;mso-wrap-distance-top:0;mso-wrap-distance-right:9pt;mso-wrap-distance-bottom:0;mso-position-horizontal:absolute;mso-position-horizontal-relative:text;mso-position-vertical:absolute;mso-position-vertical-relative:text;mso-width-percent:0;mso-height-percent:0;mso-width-relative:margin;mso-height-relative:margin" o:gfxdata="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" adj="25488" strokecolor="black [3040]">
                 <v:stroke endarrow="block"/>
               </v:shape>
             </w:pict>
@@ -3413,7 +3238,7 @@
           </mc:Choice>
           <mc:Fallback>
             <w:pict>
-              <v:shape w14:anchorId="579CA814" id="Conector angular 15" o:spid="_x0000_s1026" type="#_x0000_t34" style="position:absolute;margin-left:109.85pt;margin-top:14.6pt;width:63.1pt;height:135.85pt;rotation:-90;flip:x;z-index:251680768;visibility:visible;mso-wrap-style:square;mso-width-percent:0;mso-height-percent:0;mso-wrap-distance-left:9pt;mso-wrap-distance-top:0;mso-wrap-distance-right:9pt;mso-wrap-distance-bottom:0;mso-position-horizontal:absolute;mso-position-horizontal-relative:text;mso-position-vertical:absolute;mso-position-vertical-relative:text;mso-width-percent:0;mso-height-percent:0;mso-width-relative:margin;mso-height-relative:margin" o:gfxdata="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" adj="25917" strokecolor="black [3040]">
+              <v:shape w14:anchorId="4E49DD94" id="Conector angular 15" o:spid="_x0000_s1026" type="#_x0000_t34" style="position:absolute;margin-left:109.85pt;margin-top:14.6pt;width:63.1pt;height:135.85pt;rotation:-90;flip:x;z-index:251680768;visibility:visible;mso-wrap-style:square;mso-width-percent:0;mso-height-percent:0;mso-wrap-distance-left:9pt;mso-wrap-distance-top:0;mso-wrap-distance-right:9pt;mso-wrap-distance-bottom:0;mso-position-horizontal:absolute;mso-position-horizontal-relative:text;mso-position-vertical:absolute;mso-position-vertical-relative:text;mso-width-percent:0;mso-height-percent:0;mso-width-relative:margin;mso-height-relative:margin" o:gfxdata="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" adj="25917" strokecolor="black [3040]">
                 <v:stroke endarrow="block"/>
               </v:shape>
             </w:pict>
@@ -3477,50 +3302,13 @@
           </mc:Choice>
           <mc:Fallback>
             <w:pict>
-              <v:line w14:anchorId="71DA4FE4" id="Conector recto 8" o:spid="_x0000_s1026" style="position:absolute;z-index:251648000;visibility:visible;mso-wrap-style:square;mso-wrap-distance-left:9pt;mso-wrap-distance-top:0;mso-wrap-distance-right:9pt;mso-wrap-distance-bottom:0;mso-position-horizontal:absolute;mso-position-horizontal-relative:text;mso-position-vertical:absolute;mso-position-vertical-relative:text" from="154.75pt,13.95pt" to="214.75pt,13.95pt" o:gfxdata="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" strokecolor="black [3040]"/>
+              <v:line w14:anchorId="2AADD5D2" id="Conector recto 8" o:spid="_x0000_s1026" style="position:absolute;z-index:251648000;visibility:visible;mso-wrap-style:square;mso-wrap-distance-left:9pt;mso-wrap-distance-top:0;mso-wrap-distance-right:9pt;mso-wrap-distance-bottom:0;mso-position-horizontal:absolute;mso-position-horizontal-relative:text;mso-position-vertical:absolute;mso-position-vertical-relative:text" from="154.75pt,13.95pt" to="214.75pt,13.95pt" o:gfxdata="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" strokecolor="black [3040]"/>
             </w:pict>
           </mc:Fallback>
         </mc:AlternateContent>
       </w:r>
-      <w:proofErr w:type="gramStart"/>
-      <w:r>
-        <w:t>Reserva(</w:t>
-      </w:r>
-      <w:proofErr w:type="gramEnd"/>
-      <w:r>
-        <w:t>#</w:t>
-      </w:r>
-      <w:proofErr w:type="spellStart"/>
-      <w:r>
-        <w:t>CodReserva</w:t>
-      </w:r>
-      <w:proofErr w:type="spellEnd"/>
-      <w:r>
-        <w:t>, @DNI, @ID, @</w:t>
-      </w:r>
-      <w:proofErr w:type="spellStart"/>
-      <w:r>
-        <w:t>num</w:t>
-      </w:r>
-      <w:proofErr w:type="spellEnd"/>
-      <w:r>
-        <w:t xml:space="preserve">, </w:t>
-      </w:r>
-      <w:proofErr w:type="spellStart"/>
-      <w:r>
-        <w:t>fecIni</w:t>
-      </w:r>
-      <w:proofErr w:type="spellEnd"/>
-      <w:r>
-        <w:t xml:space="preserve">, </w:t>
-      </w:r>
-      <w:proofErr w:type="spellStart"/>
-      <w:r>
-        <w:t>fecFin</w:t>
-      </w:r>
-      <w:proofErr w:type="spellEnd"/>
-      <w:r>
-        <w:t>)</w:t>
+      <w:r>
+        <w:t>Reserva(#CodReserva, @DNI, @ID, @num, fecIni, fecFin)</w:t>
       </w:r>
     </w:p>
     <w:p>
@@ -3595,7 +3383,7 @@
           </mc:Choice>
           <mc:Fallback>
             <w:pict>
-              <v:shape w14:anchorId="32172432" id="Conector angular 16" o:spid="_x0000_s1026" type="#_x0000_t34" style="position:absolute;margin-left:82.15pt;margin-top:3.3pt;width:108.8pt;height:150.2pt;rotation:-90;flip:x;z-index:251689984;visibility:visible;mso-wrap-style:square;mso-width-percent:0;mso-height-percent:0;mso-wrap-distance-left:9pt;mso-wrap-distance-top:0;mso-wrap-distance-right:9pt;mso-wrap-distance-bottom:0;mso-position-horizontal:absolute;mso-position-horizontal-relative:text;mso-position-vertical:absolute;mso-position-vertical-relative:text;mso-width-percent:0;mso-height-percent:0;mso-width-relative:margin;mso-height-relative:margin" o:gfxdata="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" adj="24991" strokecolor="black [3040]">
+              <v:shape w14:anchorId="5823CFF8" id="Conector angular 16" o:spid="_x0000_s1026" type="#_x0000_t34" style="position:absolute;margin-left:82.15pt;margin-top:3.3pt;width:108.8pt;height:150.2pt;rotation:-90;flip:x;z-index:251689984;visibility:visible;mso-wrap-style:square;mso-width-percent:0;mso-height-percent:0;mso-wrap-distance-left:9pt;mso-wrap-distance-top:0;mso-wrap-distance-right:9pt;mso-wrap-distance-bottom:0;mso-position-horizontal:absolute;mso-position-horizontal-relative:text;mso-position-vertical:absolute;mso-position-vertical-relative:text;mso-width-percent:0;mso-height-percent:0;mso-width-relative:margin;mso-height-relative:margin" o:gfxdata="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" adj="24991" strokecolor="black [3040]">
                 <v:stroke endarrow="block"/>
               </v:shape>
             </w:pict>
@@ -3664,34 +3452,13 @@
           </mc:Choice>
           <mc:Fallback>
             <w:pict>
-              <v:line w14:anchorId="3B9AAEBC" id="Conector recto 7" o:spid="_x0000_s1026" style="position:absolute;z-index:251640832;visibility:visible;mso-wrap-style:square;mso-wrap-distance-left:9pt;mso-wrap-distance-top:0;mso-wrap-distance-right:9pt;mso-wrap-distance-bottom:0;mso-position-horizontal:absolute;mso-position-horizontal-relative:text;mso-position-vertical:absolute;mso-position-vertical-relative:text" from="26.65pt,.85pt" to="85.15pt,.85pt" o:gfxdata="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" strokecolor="black [3040]"/>
+              <v:line w14:anchorId="3C268A98" id="Conector recto 7" o:spid="_x0000_s1026" style="position:absolute;z-index:251640832;visibility:visible;mso-wrap-style:square;mso-wrap-distance-left:9pt;mso-wrap-distance-top:0;mso-wrap-distance-right:9pt;mso-wrap-distance-bottom:0;mso-position-horizontal:absolute;mso-position-horizontal-relative:text;mso-position-vertical:absolute;mso-position-vertical-relative:text" from="26.65pt,.85pt" to="85.15pt,.85pt" o:gfxdata="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" strokecolor="black [3040]"/>
             </w:pict>
           </mc:Fallback>
         </mc:AlternateContent>
       </w:r>
-      <w:proofErr w:type="gramStart"/>
-      <w:r>
-        <w:t>Sala(</w:t>
-      </w:r>
-      <w:proofErr w:type="gramEnd"/>
-      <w:r>
-        <w:t>#@ID, #</w:t>
-      </w:r>
-      <w:proofErr w:type="spellStart"/>
-      <w:r>
-        <w:t>num</w:t>
-      </w:r>
-      <w:proofErr w:type="spellEnd"/>
-      <w:r>
-        <w:t xml:space="preserve">, capacidad, </w:t>
-      </w:r>
-      <w:proofErr w:type="spellStart"/>
-      <w:r>
-        <w:t>tlfno</w:t>
-      </w:r>
-      <w:proofErr w:type="spellEnd"/>
-      <w:r>
-        <w:t>)</w:t>
+      <w:r>
+        <w:t>Sala(#@ID, #num, capacidad, tlfno)</w:t>
       </w:r>
     </w:p>
     <w:p>
@@ -3764,7 +3531,7 @@
           </mc:Choice>
           <mc:Fallback>
             <w:pict>
-              <v:shape w14:anchorId="6FB447AE" id="Conector angular 4" o:spid="_x0000_s1026" type="#_x0000_t34" style="position:absolute;margin-left:24.15pt;margin-top:4.95pt;width:32pt;height:3.6pt;rotation:-90;flip:y;z-index:251630592;visibility:visible;mso-wrap-style:square;mso-width-percent:0;mso-height-percent:0;mso-wrap-distance-left:9pt;mso-wrap-distance-top:0;mso-wrap-distance-right:9pt;mso-wrap-distance-bottom:0;mso-position-horizontal:absolute;mso-position-horizontal-relative:text;mso-position-vertical:absolute;mso-position-vertical-relative:text;mso-width-percent:0;mso-height-percent:0;mso-width-relative:margin;mso-height-relative:margin" o:gfxdata="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" strokecolor="black [3040]">
+              <v:shape w14:anchorId="1FD82456" id="Conector angular 4" o:spid="_x0000_s1026" type="#_x0000_t34" style="position:absolute;margin-left:24.15pt;margin-top:4.95pt;width:32pt;height:3.6pt;rotation:-90;flip:y;z-index:251630592;visibility:visible;mso-wrap-style:square;mso-width-percent:0;mso-height-percent:0;mso-wrap-distance-left:9pt;mso-wrap-distance-top:0;mso-wrap-distance-right:9pt;mso-wrap-distance-bottom:0;mso-position-horizontal:absolute;mso-position-horizontal-relative:text;mso-position-vertical:absolute;mso-position-vertical-relative:text;mso-width-percent:0;mso-height-percent:0;mso-width-relative:margin;mso-height-relative:margin" o:gfxdata="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" strokecolor="black [3040]">
                 <v:stroke endarrow="block"/>
               </v:shape>
             </w:pict>
@@ -3834,7 +3601,7 @@
           </mc:Choice>
           <mc:Fallback>
             <w:pict>
-              <v:shape w14:anchorId="6ABDD0F8" id="Conector angular 6" o:spid="_x0000_s1026" type="#_x0000_t34" style="position:absolute;margin-left:138.95pt;margin-top:8.55pt;width:43.9pt;height:96.95pt;rotation:90;z-index:251636736;visibility:visible;mso-wrap-style:square;mso-width-percent:0;mso-height-percent:0;mso-wrap-distance-left:9pt;mso-wrap-distance-top:0;mso-wrap-distance-right:9pt;mso-wrap-distance-bottom:0;mso-position-horizontal:absolute;mso-position-horizontal-relative:text;mso-position-vertical:absolute;mso-position-vertical-relative:text;mso-width-percent:0;mso-height-percent:0;mso-width-relative:margin;mso-height-relative:margin" o:gfxdata="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" strokecolor="black [3040]"/>
+              <v:shape w14:anchorId="40A330B4" id="Conector angular 6" o:spid="_x0000_s1026" type="#_x0000_t34" style="position:absolute;margin-left:138.95pt;margin-top:8.55pt;width:43.9pt;height:96.95pt;rotation:90;z-index:251636736;visibility:visible;mso-wrap-style:square;mso-width-percent:0;mso-height-percent:0;mso-wrap-distance-left:9pt;mso-wrap-distance-top:0;mso-wrap-distance-right:9pt;mso-wrap-distance-bottom:0;mso-position-horizontal:absolute;mso-position-horizontal-relative:text;mso-position-vertical:absolute;mso-position-vertical-relative:text;mso-width-percent:0;mso-height-percent:0;mso-width-relative:margin;mso-height-relative:margin" o:gfxdata="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" strokecolor="black [3040]"/>
             </w:pict>
           </mc:Fallback>
         </mc:AlternateContent>
@@ -3912,37 +3679,8 @@
           </mc:Fallback>
         </mc:AlternateContent>
       </w:r>
-      <w:proofErr w:type="gramStart"/>
-      <w:r>
-        <w:t>Hotel(</w:t>
-      </w:r>
-      <w:proofErr w:type="gramEnd"/>
-      <w:r>
-        <w:t xml:space="preserve">#ID, </w:t>
-      </w:r>
-      <w:proofErr w:type="spellStart"/>
-      <w:r>
-        <w:t>nom</w:t>
-      </w:r>
-      <w:proofErr w:type="spellEnd"/>
-      <w:r>
-        <w:t xml:space="preserve">, ciudad, </w:t>
-      </w:r>
-      <w:proofErr w:type="spellStart"/>
-      <w:r>
-        <w:t>dir</w:t>
-      </w:r>
-      <w:proofErr w:type="spellEnd"/>
-      <w:r>
-        <w:t xml:space="preserve">, </w:t>
-      </w:r>
-      <w:proofErr w:type="spellStart"/>
-      <w:r>
-        <w:t>tlfno</w:t>
-      </w:r>
-      <w:proofErr w:type="spellEnd"/>
-      <w:r>
-        <w:t>, email)</w:t>
+      <w:r>
+        <w:t>Hotel(#ID, nom, ciudad, dir, tlfno, email)</w:t>
       </w:r>
     </w:p>
     <w:p>
@@ -4086,26 +3824,8 @@
           </mc:Fallback>
         </mc:AlternateContent>
       </w:r>
-      <w:proofErr w:type="spellStart"/>
-      <w:proofErr w:type="gramStart"/>
-      <w:r>
-        <w:t>SalaReuniones</w:t>
-      </w:r>
-      <w:proofErr w:type="spellEnd"/>
-      <w:r>
-        <w:t>(</w:t>
-      </w:r>
-      <w:proofErr w:type="gramEnd"/>
-      <w:r>
-        <w:t>#@ID, #@</w:t>
-      </w:r>
-      <w:proofErr w:type="spellStart"/>
-      <w:r>
-        <w:t>num</w:t>
-      </w:r>
-      <w:proofErr w:type="spellEnd"/>
-      <w:r>
-        <w:t>, servicios)</w:t>
+      <w:r>
+        <w:t>SalaReuniones(#@ID, #@num, servicios)</w:t>
       </w:r>
     </w:p>
     <w:p>
@@ -4179,34 +3899,8 @@
       <w:pPr>
         <w:shd w:val="clear" w:color="auto" w:fill="F2F2F2" w:themeFill="background1" w:themeFillShade="F2"/>
       </w:pPr>
-      <w:proofErr w:type="spellStart"/>
-      <w:proofErr w:type="gramStart"/>
-      <w:r>
-        <w:t>Habitacion</w:t>
-      </w:r>
-      <w:proofErr w:type="spellEnd"/>
-      <w:r>
-        <w:t>(</w:t>
-      </w:r>
-      <w:proofErr w:type="gramEnd"/>
-      <w:r>
-        <w:t>#@ID, #@</w:t>
-      </w:r>
-      <w:proofErr w:type="spellStart"/>
-      <w:r>
-        <w:t>num</w:t>
-      </w:r>
-      <w:proofErr w:type="spellEnd"/>
-      <w:r>
-        <w:t xml:space="preserve">, </w:t>
-      </w:r>
-      <w:proofErr w:type="spellStart"/>
-      <w:r>
-        <w:t>tipoHab</w:t>
-      </w:r>
-      <w:proofErr w:type="spellEnd"/>
-      <w:r>
-        <w:t>)</w:t>
+      <w:r>
+        <w:t>Habitacion(#@ID, #@num, tipoHab)</w:t>
       </w:r>
     </w:p>
     <w:p>
@@ -4280,26 +3974,8 @@
           </mc:Fallback>
         </mc:AlternateContent>
       </w:r>
-      <w:proofErr w:type="spellStart"/>
-      <w:proofErr w:type="gramStart"/>
-      <w:r>
-        <w:t>EspaciosComunes</w:t>
-      </w:r>
-      <w:proofErr w:type="spellEnd"/>
-      <w:r>
-        <w:t>(</w:t>
-      </w:r>
-      <w:proofErr w:type="gramEnd"/>
-      <w:r>
-        <w:t>#@ID, #@</w:t>
-      </w:r>
-      <w:proofErr w:type="spellStart"/>
-      <w:r>
-        <w:t>num</w:t>
-      </w:r>
-      <w:proofErr w:type="spellEnd"/>
-      <w:r>
-        <w:t>, tipo)</w:t>
+      <w:r>
+        <w:t>EspaciosComunes(#@ID, #@num, tipo)</w:t>
       </w:r>
     </w:p>
     <w:p>
@@ -4356,36 +4032,30 @@
       <w:r>
         <w:t xml:space="preserve">, </w:t>
       </w:r>
-      <w:proofErr w:type="spellStart"/>
       <w:r>
         <w:rPr>
           <w:shd w:val="clear" w:color="auto" w:fill="F2F2F2" w:themeFill="background1" w:themeFillShade="F2"/>
         </w:rPr>
         <w:t>nom</w:t>
       </w:r>
-      <w:proofErr w:type="spellEnd"/>
       <w:r>
         <w:t xml:space="preserve">, </w:t>
       </w:r>
-      <w:proofErr w:type="spellStart"/>
       <w:r>
         <w:rPr>
           <w:shd w:val="clear" w:color="auto" w:fill="F2F2F2" w:themeFill="background1" w:themeFillShade="F2"/>
         </w:rPr>
         <w:t>ape</w:t>
       </w:r>
-      <w:proofErr w:type="spellEnd"/>
       <w:r>
         <w:t xml:space="preserve">, </w:t>
       </w:r>
-      <w:proofErr w:type="spellStart"/>
       <w:r>
         <w:rPr>
           <w:shd w:val="clear" w:color="auto" w:fill="F2F2F2" w:themeFill="background1" w:themeFillShade="F2"/>
         </w:rPr>
         <w:t>tlfno</w:t>
       </w:r>
-      <w:proofErr w:type="spellEnd"/>
       <w:r>
         <w:t xml:space="preserve">, </w:t>
       </w:r>
@@ -4398,14 +4068,12 @@
       <w:r>
         <w:t xml:space="preserve">, </w:t>
       </w:r>
-      <w:proofErr w:type="spellStart"/>
       <w:r>
         <w:rPr>
           <w:shd w:val="clear" w:color="auto" w:fill="F2F2F2" w:themeFill="background1" w:themeFillShade="F2"/>
         </w:rPr>
         <w:t>bTrabajador</w:t>
       </w:r>
-      <w:proofErr w:type="spellEnd"/>
       <w:r>
         <w:t xml:space="preserve">, </w:t>
       </w:r>
@@ -4418,14 +4086,12 @@
       <w:r>
         <w:t xml:space="preserve"> y </w:t>
       </w:r>
-      <w:proofErr w:type="spellStart"/>
       <w:r>
         <w:rPr>
           <w:shd w:val="clear" w:color="auto" w:fill="F2F2F2" w:themeFill="background1" w:themeFillShade="F2"/>
         </w:rPr>
         <w:t>pass</w:t>
       </w:r>
-      <w:proofErr w:type="spellEnd"/>
       <w:r>
         <w:t xml:space="preserve">. El </w:t>
       </w:r>
@@ -4466,14 +4132,12 @@
       <w:r>
         <w:t xml:space="preserve">, </w:t>
       </w:r>
-      <w:proofErr w:type="spellStart"/>
       <w:r>
         <w:rPr>
           <w:shd w:val="clear" w:color="auto" w:fill="F2F2F2" w:themeFill="background1" w:themeFillShade="F2"/>
         </w:rPr>
         <w:t>nom</w:t>
       </w:r>
-      <w:proofErr w:type="spellEnd"/>
       <w:r>
         <w:t xml:space="preserve">, </w:t>
       </w:r>
@@ -4486,25 +4150,21 @@
       <w:r>
         <w:t xml:space="preserve">, </w:t>
       </w:r>
-      <w:proofErr w:type="spellStart"/>
       <w:r>
         <w:rPr>
           <w:shd w:val="clear" w:color="auto" w:fill="F2F2F2" w:themeFill="background1" w:themeFillShade="F2"/>
         </w:rPr>
         <w:t>dir</w:t>
       </w:r>
-      <w:proofErr w:type="spellEnd"/>
       <w:r>
         <w:t xml:space="preserve">, </w:t>
       </w:r>
-      <w:proofErr w:type="spellStart"/>
       <w:r>
         <w:rPr>
           <w:shd w:val="clear" w:color="auto" w:fill="F2F2F2" w:themeFill="background1" w:themeFillShade="F2"/>
         </w:rPr>
         <w:t>tlfno</w:t>
       </w:r>
-      <w:proofErr w:type="spellEnd"/>
       <w:r>
         <w:t xml:space="preserve"> y </w:t>
       </w:r>
@@ -4535,26 +4195,13 @@
       <w:bookmarkStart w:id="14" w:name="_Toc188517214"/>
       <w:r>
         <w:lastRenderedPageBreak/>
-        <w:t xml:space="preserve">Relaciones </w:t>
-      </w:r>
-      <w:proofErr w:type="gramStart"/>
-      <w:r>
-        <w:t>1:N</w:t>
+        <w:t>Relaciones 1:N</w:t>
       </w:r>
       <w:bookmarkEnd w:id="14"/>
-      <w:proofErr w:type="gramEnd"/>
     </w:p>
     <w:p>
       <w:r>
-        <w:t xml:space="preserve">Las relaciones de tipo </w:t>
-      </w:r>
-      <w:proofErr w:type="gramStart"/>
-      <w:r>
-        <w:t>1:N</w:t>
-      </w:r>
-      <w:proofErr w:type="gramEnd"/>
-      <w:r>
-        <w:t xml:space="preserve"> en el diagrama E/R se resolvieron añadiendo claves foráneas en las tablas relacionales correspondientes:</w:t>
+        <w:t>Las relaciones de tipo 1:N en el diagrama E/R se resolvieron añadiendo claves foráneas en las tablas relacionales correspondientes:</w:t>
       </w:r>
     </w:p>
     <w:p>
@@ -4716,15 +4363,7 @@
         <w:t>DNI</w:t>
       </w:r>
       <w:r>
-        <w:t xml:space="preserve"> (del cliente) </w:t>
-      </w:r>
-      <w:proofErr w:type="spellStart"/>
-      <w:r>
-        <w:t>y</w:t>
-      </w:r>
-      <w:proofErr w:type="spellEnd"/>
-      <w:r>
-        <w:t xml:space="preserve"> </w:t>
+        <w:t xml:space="preserve"> (del cliente) y </w:t>
       </w:r>
       <w:r>
         <w:rPr>
@@ -4736,7 +4375,6 @@
       <w:r>
         <w:t xml:space="preserve"> (del hotel) para identificar al cliente que realiza la reserva y el hotel donde se realiza. Su clave primaria es </w:t>
       </w:r>
-      <w:proofErr w:type="spellStart"/>
       <w:r>
         <w:rPr>
           <w:i/>
@@ -4751,7 +4389,6 @@
         </w:rPr>
         <w:t>va</w:t>
       </w:r>
-      <w:proofErr w:type="spellEnd"/>
       <w:r>
         <w:t xml:space="preserve"> y combina estas relaciones.</w:t>
       </w:r>
@@ -4788,7 +4425,6 @@
       <w:r>
         <w:t xml:space="preserve"> como clave foránea, manteniendo </w:t>
       </w:r>
-      <w:proofErr w:type="spellStart"/>
       <w:r>
         <w:rPr>
           <w:i/>
@@ -4796,7 +4432,6 @@
         </w:rPr>
         <w:t>num</w:t>
       </w:r>
-      <w:proofErr w:type="spellEnd"/>
       <w:r>
         <w:t xml:space="preserve"> (número de sala) como parte de la clave primaria compuesta </w:t>
       </w:r>
@@ -4813,7 +4448,6 @@
       <w:r>
         <w:t xml:space="preserve">, </w:t>
       </w:r>
-      <w:proofErr w:type="spellStart"/>
       <w:r>
         <w:rPr>
           <w:i/>
@@ -4821,7 +4455,6 @@
         </w:rPr>
         <w:t>num</w:t>
       </w:r>
-      <w:proofErr w:type="spellEnd"/>
       <w:r>
         <w:t>).</w:t>
       </w:r>
@@ -4885,36 +4518,30 @@
       <w:r>
         <w:t>ó una tabla para cada subtipo (</w:t>
       </w:r>
-      <w:proofErr w:type="spellStart"/>
       <w:r>
         <w:rPr>
           <w:shd w:val="clear" w:color="auto" w:fill="EAF1DD" w:themeFill="accent3" w:themeFillTint="33"/>
         </w:rPr>
         <w:t>SalaReuniones</w:t>
       </w:r>
-      <w:proofErr w:type="spellEnd"/>
       <w:r>
         <w:t xml:space="preserve">, </w:t>
       </w:r>
-      <w:proofErr w:type="spellStart"/>
       <w:r>
         <w:rPr>
           <w:shd w:val="clear" w:color="auto" w:fill="EAF1DD" w:themeFill="accent3" w:themeFillTint="33"/>
         </w:rPr>
         <w:t>Habitacion</w:t>
       </w:r>
-      <w:proofErr w:type="spellEnd"/>
       <w:r>
         <w:t xml:space="preserve">, </w:t>
       </w:r>
-      <w:proofErr w:type="spellStart"/>
       <w:r>
         <w:rPr>
           <w:shd w:val="clear" w:color="auto" w:fill="EAF1DD" w:themeFill="accent3" w:themeFillTint="33"/>
         </w:rPr>
         <w:t>EspaciosComunes</w:t>
       </w:r>
-      <w:proofErr w:type="spellEnd"/>
       <w:r>
         <w:t xml:space="preserve">). </w:t>
       </w:r>
@@ -4942,14 +4569,12 @@
       <w:r>
         <w:t xml:space="preserve"> y </w:t>
       </w:r>
-      <w:proofErr w:type="spellStart"/>
       <w:r>
         <w:rPr>
           <w:shd w:val="clear" w:color="auto" w:fill="F2F2F2" w:themeFill="background1" w:themeFillShade="F2"/>
         </w:rPr>
         <w:t>num</w:t>
       </w:r>
-      <w:proofErr w:type="spellEnd"/>
       <w:r>
         <w:t>.</w:t>
       </w:r>
@@ -4971,14 +4596,12 @@
           <w:numId w:val="17"/>
         </w:numPr>
       </w:pPr>
-      <w:proofErr w:type="spellStart"/>
       <w:r>
         <w:rPr>
           <w:shd w:val="clear" w:color="auto" w:fill="EAF1DD" w:themeFill="accent3" w:themeFillTint="33"/>
         </w:rPr>
         <w:t>SalaReuniones</w:t>
       </w:r>
-      <w:proofErr w:type="spellEnd"/>
       <w:r>
         <w:t xml:space="preserve">: atributo </w:t>
       </w:r>
@@ -5000,25 +4623,21 @@
           <w:numId w:val="17"/>
         </w:numPr>
       </w:pPr>
-      <w:proofErr w:type="spellStart"/>
       <w:r>
         <w:rPr>
           <w:shd w:val="clear" w:color="auto" w:fill="EAF1DD" w:themeFill="accent3" w:themeFillTint="33"/>
         </w:rPr>
         <w:t>Habitacion</w:t>
       </w:r>
-      <w:proofErr w:type="spellEnd"/>
       <w:r>
         <w:t xml:space="preserve">: atributo </w:t>
       </w:r>
-      <w:proofErr w:type="spellStart"/>
       <w:r>
         <w:rPr>
           <w:shd w:val="clear" w:color="auto" w:fill="F2F2F2" w:themeFill="background1" w:themeFillShade="F2"/>
         </w:rPr>
         <w:t>tipoHab</w:t>
       </w:r>
-      <w:proofErr w:type="spellEnd"/>
       <w:r>
         <w:t>.</w:t>
       </w:r>
@@ -5031,14 +4650,12 @@
           <w:numId w:val="17"/>
         </w:numPr>
       </w:pPr>
-      <w:proofErr w:type="spellStart"/>
       <w:r>
         <w:rPr>
           <w:shd w:val="clear" w:color="auto" w:fill="EAF1DD" w:themeFill="accent3" w:themeFillTint="33"/>
         </w:rPr>
         <w:t>EspaciosComunes</w:t>
       </w:r>
-      <w:proofErr w:type="spellEnd"/>
       <w:r>
         <w:t xml:space="preserve">: atributo </w:t>
       </w:r>
@@ -5113,7 +4730,6 @@
         </w:rPr>
         <w:t xml:space="preserve">, </w:t>
       </w:r>
-      <w:proofErr w:type="spellStart"/>
       <w:r>
         <w:rPr>
           <w:rFonts w:cs="Courier New"/>
@@ -5123,7 +4739,6 @@
         </w:rPr>
         <w:t>num</w:t>
       </w:r>
-      <w:proofErr w:type="spellEnd"/>
       <w:r>
         <w:rPr>
           <w:lang w:eastAsia="es-ES"/>
@@ -5205,7 +4820,6 @@
         </w:rPr>
         <w:t xml:space="preserve"> y </w:t>
       </w:r>
-      <w:proofErr w:type="spellStart"/>
       <w:r>
         <w:rPr>
           <w:rFonts w:eastAsia="Times New Roman" w:cs="Courier New"/>
@@ -5216,7 +4830,6 @@
         </w:rPr>
         <w:t>num</w:t>
       </w:r>
-      <w:proofErr w:type="spellEnd"/>
       <w:r>
         <w:rPr>
           <w:rFonts w:eastAsia="Times New Roman" w:cs="Times New Roman"/>
@@ -5694,22 +5307,14 @@
       <w:r>
         <w:t>Se ha comprobado que todas las tablas que aparecen en el diagrama relacional ya están normalizadas hasta la tercera forma normal, por lo tanto no existe ninguna dependencia transitiva entre atributos no claves (</w:t>
       </w:r>
-      <w:proofErr w:type="gramStart"/>
       <w:r>
         <w:rPr>
           <w:b/>
         </w:rPr>
         <w:t>3.FN</w:t>
       </w:r>
-      <w:proofErr w:type="gramEnd"/>
-      <w:r>
-        <w:t>), no hay dependencias</w:t>
-      </w:r>
-      <w:r>
-        <w:t xml:space="preserve"> </w:t>
-      </w:r>
-      <w:r>
-        <w:t>parciales entre atributos y claves primarias (</w:t>
+      <w:r>
+        <w:t>), no hay dependencias parciales entre atributos y claves primarias (</w:t>
       </w:r>
       <w:r>
         <w:rPr>
@@ -5821,7 +5426,7 @@
         <w:color w:val="17365D" w:themeColor="text2" w:themeShade="BF"/>
         <w:szCs w:val="24"/>
       </w:rPr>
-      <w:t>5</w:t>
+      <w:t>8</w:t>
     </w:r>
     <w:r>
       <w:rPr>
@@ -19554,7 +19159,7 @@
 </file>
 
 <file path=customXml/itemProps2.xml><?xml version="1.0" encoding="utf-8"?>
-<ds:datastoreItem xmlns:ds="http://schemas.openxmlformats.org/officeDocument/2006/customXml" ds:itemID="{74DBF687-0EA0-4703-BD4B-DB9A19E2D1F2}">
+<ds:datastoreItem xmlns:ds="http://schemas.openxmlformats.org/officeDocument/2006/customXml" ds:itemID="{FA1FF2A6-87AD-40AE-8D26-C96BAE47826A}">
   <ds:schemaRefs>
     <ds:schemaRef ds:uri="http://schemas.openxmlformats.org/officeDocument/2006/bibliography"/>
   </ds:schemaRefs>

</xml_diff>

<commit_message>
Correcciones BBDD y UML
</commit_message>
<xml_diff>
--- a/BBDD/Documentacion Base de Datos.docx
+++ b/BBDD/Documentacion Base de Datos.docx
@@ -2342,28 +2342,26 @@
           </wp:inline>
         </w:drawing>
       </w:r>
-      <w:bookmarkStart w:id="4" w:name="_GoBack"/>
+    </w:p>
+    <w:p>
+      <w:pPr>
+        <w:pStyle w:val="Ttulo2"/>
+      </w:pPr>
+      <w:bookmarkStart w:id="4" w:name="_Toc188517205"/>
+      <w:r>
+        <w:t>Entidades Principales</w:t>
+      </w:r>
       <w:bookmarkEnd w:id="4"/>
     </w:p>
     <w:p>
       <w:pPr>
-        <w:pStyle w:val="Ttulo2"/>
-      </w:pPr>
-      <w:bookmarkStart w:id="5" w:name="_Toc188517205"/>
-      <w:r>
-        <w:t>Entidades Principales</w:t>
+        <w:pStyle w:val="Ttulo3"/>
+      </w:pPr>
+      <w:bookmarkStart w:id="5" w:name="_Toc188517206"/>
+      <w:r>
+        <w:t>Cliente</w:t>
       </w:r>
       <w:bookmarkEnd w:id="5"/>
-    </w:p>
-    <w:p>
-      <w:pPr>
-        <w:pStyle w:val="Ttulo3"/>
-      </w:pPr>
-      <w:bookmarkStart w:id="6" w:name="_Toc188517206"/>
-      <w:r>
-        <w:t>Cliente</w:t>
-      </w:r>
-      <w:bookmarkEnd w:id="6"/>
     </w:p>
     <w:p>
       <w:r>
@@ -2409,6 +2407,9 @@
       <w:r>
         <w:t>: Datos personales.</w:t>
       </w:r>
+      <w:r>
+        <w:t xml:space="preserve"> OBLIGATORIO</w:t>
+      </w:r>
     </w:p>
     <w:p>
       <w:pPr>
@@ -2427,6 +2428,9 @@
       <w:r>
         <w:t>: Información de contacto.</w:t>
       </w:r>
+      <w:r>
+        <w:t xml:space="preserve"> OBLIGATORIO</w:t>
+      </w:r>
     </w:p>
     <w:p>
       <w:pPr>
@@ -2462,6 +2466,9 @@
       <w:r>
         <w:t>iente es un empleado del hotel.</w:t>
       </w:r>
+      <w:r>
+        <w:t xml:space="preserve"> OBLIGATORIO</w:t>
+      </w:r>
     </w:p>
     <w:p>
       <w:pPr>
@@ -2483,6 +2490,14 @@
       <w:r>
         <w:t>ca el plan de precios asociado a una lista concreta.</w:t>
       </w:r>
+      <w:r>
+        <w:t xml:space="preserve"> Por defecto </w:t>
+      </w:r>
+      <w:proofErr w:type="spellStart"/>
+      <w:r>
+        <w:t>Estandar</w:t>
+      </w:r>
+      <w:proofErr w:type="spellEnd"/>
     </w:p>
     <w:p>
       <w:pPr>
@@ -2515,17 +2530,21 @@
       <w:r>
         <w:t>: Información de acceso segura.</w:t>
       </w:r>
+      <w:r>
+        <w:t xml:space="preserve"> OBLIGATORIO</w:t>
+      </w:r>
     </w:p>
     <w:p/>
     <w:p>
       <w:pPr>
         <w:pStyle w:val="Ttulo3"/>
       </w:pPr>
-      <w:bookmarkStart w:id="7" w:name="_Toc188517207"/>
-      <w:r>
+      <w:bookmarkStart w:id="6" w:name="_Toc188517207"/>
+      <w:r>
+        <w:lastRenderedPageBreak/>
         <w:t>Reserva</w:t>
       </w:r>
-      <w:bookmarkEnd w:id="7"/>
+      <w:bookmarkEnd w:id="6"/>
     </w:p>
     <w:p>
       <w:r>
@@ -2545,7 +2564,6 @@
           <w:b/>
           <w:i/>
         </w:rPr>
-        <w:lastRenderedPageBreak/>
         <w:t>ID:</w:t>
       </w:r>
       <w:r>
@@ -2600,17 +2618,20 @@
       <w:r>
         <w:t xml:space="preserve"> Período de la reserva.</w:t>
       </w:r>
+      <w:r>
+        <w:t xml:space="preserve"> OBLIGATORIO</w:t>
+      </w:r>
     </w:p>
     <w:p/>
     <w:p>
       <w:pPr>
         <w:pStyle w:val="Ttulo3"/>
       </w:pPr>
-      <w:bookmarkStart w:id="8" w:name="_Toc188517208"/>
+      <w:bookmarkStart w:id="7" w:name="_Toc188517208"/>
       <w:r>
         <w:t>Hotel</w:t>
       </w:r>
-      <w:bookmarkEnd w:id="8"/>
+      <w:bookmarkEnd w:id="7"/>
     </w:p>
     <w:p>
       <w:r>
@@ -2683,6 +2704,9 @@
       <w:r>
         <w:t>ocalización del hotel.</w:t>
       </w:r>
+      <w:r>
+        <w:t xml:space="preserve"> OBLIGATORIO</w:t>
+      </w:r>
     </w:p>
     <w:p>
       <w:pPr>
@@ -2701,17 +2725,20 @@
       <w:r>
         <w:t xml:space="preserve"> Información de contacto.</w:t>
       </w:r>
+      <w:r>
+        <w:t xml:space="preserve"> OBLIGATORIO</w:t>
+      </w:r>
     </w:p>
     <w:p/>
     <w:p>
       <w:pPr>
         <w:pStyle w:val="Ttulo3"/>
       </w:pPr>
-      <w:bookmarkStart w:id="9" w:name="_Toc188517209"/>
+      <w:bookmarkStart w:id="8" w:name="_Toc188517209"/>
       <w:r>
         <w:t>Sala</w:t>
       </w:r>
-      <w:bookmarkEnd w:id="9"/>
+      <w:bookmarkEnd w:id="8"/>
     </w:p>
     <w:p>
       <w:r>
@@ -2776,6 +2803,9 @@
       <w:r>
         <w:t>de personas que puede albergar.</w:t>
       </w:r>
+      <w:r>
+        <w:t xml:space="preserve"> OPCIONAL</w:t>
+      </w:r>
     </w:p>
     <w:p>
       <w:pPr>
@@ -2797,6 +2827,9 @@
       <w:r>
         <w:t>e contacto directo (si aplica).</w:t>
       </w:r>
+      <w:r>
+        <w:t xml:space="preserve"> OPCIONAL</w:t>
+      </w:r>
     </w:p>
     <w:p>
       <w:pPr>
@@ -2815,6 +2848,27 @@
       <w:r>
         <w:t xml:space="preserve"> Tarifa asociada al uso de la sala.</w:t>
       </w:r>
+      <w:r>
+        <w:t xml:space="preserve"> OPCIONAL</w:t>
+      </w:r>
+    </w:p>
+    <w:p>
+      <w:pPr>
+        <w:pStyle w:val="Prrafodelista"/>
+        <w:numPr>
+          <w:ilvl w:val="0"/>
+          <w:numId w:val="16"/>
+        </w:numPr>
+      </w:pPr>
+      <w:r>
+        <w:rPr>
+          <w:b/>
+        </w:rPr>
+        <w:t>Subtipo:</w:t>
+      </w:r>
+      <w:r>
+        <w:t xml:space="preserve"> Que subtipo de sala es. OBLIGATORIO</w:t>
+      </w:r>
     </w:p>
     <w:p>
       <w:pPr>
@@ -2924,11 +2978,11 @@
       <w:pPr>
         <w:pStyle w:val="Ttulo2"/>
       </w:pPr>
-      <w:bookmarkStart w:id="10" w:name="_Toc188517210"/>
+      <w:bookmarkStart w:id="9" w:name="_Toc188517210"/>
       <w:r>
         <w:t>Relaciones del Modelo</w:t>
       </w:r>
-      <w:bookmarkEnd w:id="10"/>
+      <w:bookmarkEnd w:id="9"/>
     </w:p>
     <w:p>
       <w:pPr>
@@ -3009,6 +3063,7 @@
         <w:rPr>
           <w:b/>
         </w:rPr>
+        <w:lastRenderedPageBreak/>
         <w:t>Tiene (</w:t>
       </w:r>
       <w:proofErr w:type="gramStart"/>
@@ -3042,7 +3097,7 @@
       <w:pPr>
         <w:pStyle w:val="Ttulo1"/>
       </w:pPr>
-      <w:bookmarkStart w:id="11" w:name="_Toc188517211"/>
+      <w:bookmarkStart w:id="10" w:name="_Toc188517211"/>
       <w:r>
         <w:rPr>
           <w:noProof/>
@@ -3055,13 +3110,13 @@
               <wp:anchor distT="0" distB="0" distL="114300" distR="114300" simplePos="0" relativeHeight="251622400" behindDoc="0" locked="0" layoutInCell="1" allowOverlap="1" wp14:anchorId="61EABC6F" wp14:editId="054BD5A8">
                 <wp:simplePos x="0" y="0"/>
                 <wp:positionH relativeFrom="column">
-                  <wp:posOffset>1000125</wp:posOffset>
+                  <wp:posOffset>941832</wp:posOffset>
                 </wp:positionH>
                 <wp:positionV relativeFrom="paragraph">
-                  <wp:posOffset>171450</wp:posOffset>
+                  <wp:posOffset>226771</wp:posOffset>
                 </wp:positionV>
-                <wp:extent cx="504508" cy="1037908"/>
-                <wp:effectExtent l="38100" t="38100" r="29210" b="10160"/>
+                <wp:extent cx="494082" cy="925067"/>
+                <wp:effectExtent l="32385" t="43815" r="33655" b="14605"/>
                 <wp:wrapNone/>
                 <wp:docPr id="2" name="Conector angular 2"/>
                 <wp:cNvGraphicFramePr/>
@@ -3072,7 +3127,7 @@
                       <wps:spPr>
                         <a:xfrm rot="5400000" flipH="1">
                           <a:off x="0" y="0"/>
-                          <a:ext cx="504508" cy="1037908"/>
+                          <a:ext cx="494082" cy="925067"/>
                         </a:xfrm>
                         <a:prstGeom prst="bentConnector3">
                           <a:avLst/>
@@ -3110,7 +3165,7 @@
           </mc:Choice>
           <mc:Fallback>
             <w:pict>
-              <v:shapetype w14:anchorId="745F9B7C" id="_x0000_t34" coordsize="21600,21600" o:spt="34" o:oned="t" adj="10800" path="m,l@0,0@0,21600,21600,21600e" filled="f">
+              <v:shapetype w14:anchorId="674957DF" id="_x0000_t34" coordsize="21600,21600" o:spt="34" o:oned="t" adj="10800" path="m,l@0,0@0,21600,21600,21600e" filled="f">
                 <v:stroke joinstyle="miter"/>
                 <v:formulas>
                   <v:f eqn="val #0"/>
@@ -3121,7 +3176,7 @@
                 </v:handles>
                 <o:lock v:ext="edit" shapetype="t"/>
               </v:shapetype>
-              <v:shape id="Conector angular 2" o:spid="_x0000_s1026" type="#_x0000_t34" style="position:absolute;margin-left:78.75pt;margin-top:13.5pt;width:39.75pt;height:81.75pt;rotation:-90;flip:x;z-index:251622400;visibility:visible;mso-wrap-style:square;mso-width-percent:0;mso-height-percent:0;mso-wrap-distance-left:9pt;mso-wrap-distance-top:0;mso-wrap-distance-right:9pt;mso-wrap-distance-bottom:0;mso-position-horizontal:absolute;mso-position-horizontal-relative:text;mso-position-vertical:absolute;mso-position-vertical-relative:text;mso-width-percent:0;mso-height-percent:0;mso-width-relative:margin;mso-height-relative:margin" o:gfxdata="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" strokecolor="black [3040]">
+              <v:shape id="Conector angular 2" o:spid="_x0000_s1026" type="#_x0000_t34" style="position:absolute;margin-left:74.15pt;margin-top:17.85pt;width:38.9pt;height:72.85pt;rotation:-90;flip:x;z-index:251622400;visibility:visible;mso-wrap-style:square;mso-width-percent:0;mso-height-percent:0;mso-wrap-distance-left:9pt;mso-wrap-distance-top:0;mso-wrap-distance-right:9pt;mso-wrap-distance-bottom:0;mso-position-horizontal:absolute;mso-position-horizontal-relative:text;mso-position-vertical:absolute;mso-position-vertical-relative:text;mso-width-percent:0;mso-height-percent:0;mso-width-relative:margin;mso-height-relative:margin" o:gfxdata="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" strokecolor="black [3040]">
                 <v:stroke endarrow="block"/>
               </v:shape>
             </w:pict>
@@ -3131,7 +3186,7 @@
       <w:r>
         <w:t>Diagrama relacional</w:t>
       </w:r>
-      <w:bookmarkEnd w:id="11"/>
+      <w:bookmarkEnd w:id="10"/>
     </w:p>
     <w:p>
       <w:pPr>
@@ -3265,11 +3320,81 @@
       <w:pPr>
         <w:shd w:val="clear" w:color="auto" w:fill="F2F2F2" w:themeFill="background1" w:themeFillShade="F2"/>
       </w:pPr>
-    </w:p>
-    <w:p>
-      <w:pPr>
-        <w:shd w:val="clear" w:color="auto" w:fill="F2F2F2" w:themeFill="background1" w:themeFillShade="F2"/>
-      </w:pPr>
+      <w:r>
+        <w:rPr>
+          <w:noProof/>
+          <w:lang w:eastAsia="es-ES"/>
+        </w:rPr>
+        <mc:AlternateContent>
+          <mc:Choice Requires="wps">
+            <w:drawing>
+              <wp:anchor distT="0" distB="0" distL="114300" distR="114300" simplePos="0" relativeHeight="251680768" behindDoc="0" locked="0" layoutInCell="1" allowOverlap="1" wp14:anchorId="0016DE82" wp14:editId="0862CCD7">
+                <wp:simplePos x="0" y="0"/>
+                <wp:positionH relativeFrom="column">
+                  <wp:posOffset>1625803</wp:posOffset>
+                </wp:positionH>
+                <wp:positionV relativeFrom="paragraph">
+                  <wp:posOffset>284556</wp:posOffset>
+                </wp:positionV>
+                <wp:extent cx="836485" cy="2213951"/>
+                <wp:effectExtent l="35243" t="174307" r="37147" b="18098"/>
+                <wp:wrapNone/>
+                <wp:docPr id="15" name="Conector angular 15"/>
+                <wp:cNvGraphicFramePr/>
+                <a:graphic xmlns:a="http://schemas.openxmlformats.org/drawingml/2006/main">
+                  <a:graphicData uri="http://schemas.microsoft.com/office/word/2010/wordprocessingShape">
+                    <wps:wsp>
+                      <wps:cNvCnPr/>
+                      <wps:spPr>
+                        <a:xfrm rot="5400000" flipH="1">
+                          <a:off x="0" y="0"/>
+                          <a:ext cx="836485" cy="2213951"/>
+                        </a:xfrm>
+                        <a:prstGeom prst="bentConnector3">
+                          <a:avLst>
+                            <a:gd name="adj1" fmla="val 119986"/>
+                          </a:avLst>
+                        </a:prstGeom>
+                        <a:ln>
+                          <a:tailEnd type="triangle"/>
+                        </a:ln>
+                      </wps:spPr>
+                      <wps:style>
+                        <a:lnRef idx="1">
+                          <a:schemeClr val="dk1"/>
+                        </a:lnRef>
+                        <a:fillRef idx="0">
+                          <a:schemeClr val="dk1"/>
+                        </a:fillRef>
+                        <a:effectRef idx="0">
+                          <a:schemeClr val="dk1"/>
+                        </a:effectRef>
+                        <a:fontRef idx="minor">
+                          <a:schemeClr val="tx1"/>
+                        </a:fontRef>
+                      </wps:style>
+                      <wps:bodyPr/>
+                    </wps:wsp>
+                  </a:graphicData>
+                </a:graphic>
+                <wp14:sizeRelH relativeFrom="margin">
+                  <wp14:pctWidth>0</wp14:pctWidth>
+                </wp14:sizeRelH>
+                <wp14:sizeRelV relativeFrom="margin">
+                  <wp14:pctHeight>0</wp14:pctHeight>
+                </wp14:sizeRelV>
+              </wp:anchor>
+            </w:drawing>
+          </mc:Choice>
+          <mc:Fallback>
+            <w:pict>
+              <v:shape w14:anchorId="08FA248F" id="Conector angular 15" o:spid="_x0000_s1026" type="#_x0000_t34" style="position:absolute;margin-left:128pt;margin-top:22.4pt;width:65.85pt;height:174.35pt;rotation:-90;flip:x;z-index:251680768;visibility:visible;mso-wrap-style:square;mso-width-percent:0;mso-height-percent:0;mso-wrap-distance-left:9pt;mso-wrap-distance-top:0;mso-wrap-distance-right:9pt;mso-wrap-distance-bottom:0;mso-position-horizontal:absolute;mso-position-horizontal-relative:text;mso-position-vertical:absolute;mso-position-vertical-relative:text;mso-width-percent:0;mso-height-percent:0;mso-width-relative:margin;mso-height-relative:margin" o:gfxdata="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" adj="25917" strokecolor="black [3040]">
+                <v:stroke endarrow="block"/>
+              </v:shape>
+            </w:pict>
+          </mc:Fallback>
+        </mc:AlternateContent>
+      </w:r>
       <w:r>
         <w:rPr>
           <w:noProof/>
@@ -3281,13 +3406,13 @@
               <wp:anchor distT="0" distB="0" distL="114300" distR="114300" simplePos="0" relativeHeight="251700224" behindDoc="0" locked="0" layoutInCell="1" allowOverlap="1" wp14:anchorId="1E62FE3D" wp14:editId="56C03683">
                 <wp:simplePos x="0" y="0"/>
                 <wp:positionH relativeFrom="column">
-                  <wp:posOffset>977084</wp:posOffset>
+                  <wp:posOffset>1333195</wp:posOffset>
                 </wp:positionH>
                 <wp:positionV relativeFrom="paragraph">
-                  <wp:posOffset>296249</wp:posOffset>
+                  <wp:posOffset>277240</wp:posOffset>
                 </wp:positionV>
-                <wp:extent cx="1437304" cy="2058103"/>
-                <wp:effectExtent l="70485" t="272415" r="43180" b="5080"/>
+                <wp:extent cx="1346377" cy="2669667"/>
+                <wp:effectExtent l="43180" t="242570" r="30480" b="30480"/>
                 <wp:wrapNone/>
                 <wp:docPr id="17" name="Conector angular 17"/>
                 <wp:cNvGraphicFramePr/>
@@ -3298,7 +3423,7 @@
                       <wps:spPr>
                         <a:xfrm rot="5400000" flipH="1">
                           <a:off x="0" y="0"/>
-                          <a:ext cx="1437304" cy="2058103"/>
+                          <a:ext cx="1346377" cy="2669667"/>
                         </a:xfrm>
                         <a:prstGeom prst="bentConnector3">
                           <a:avLst>
@@ -3338,189 +3463,12 @@
           </mc:Choice>
           <mc:Fallback>
             <w:pict>
-              <v:shape w14:anchorId="3F965DCE" id="Conector angular 17" o:spid="_x0000_s1026" type="#_x0000_t34" style="position:absolute;margin-left:76.95pt;margin-top:23.35pt;width:113.15pt;height:162.05pt;rotation:-90;flip:x;z-index:251700224;visibility:visible;mso-wrap-style:square;mso-width-percent:0;mso-height-percent:0;mso-wrap-distance-left:9pt;mso-wrap-distance-top:0;mso-wrap-distance-right:9pt;mso-wrap-distance-bottom:0;mso-position-horizontal:absolute;mso-position-horizontal-relative:text;mso-position-vertical:absolute;mso-position-vertical-relative:text;mso-width-percent:0;mso-height-percent:0;mso-width-relative:margin;mso-height-relative:margin" o:gfxdata="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" adj="25488" strokecolor="black [3040]">
+              <v:shape w14:anchorId="2F428FB5" id="Conector angular 17" o:spid="_x0000_s1026" type="#_x0000_t34" style="position:absolute;margin-left:105pt;margin-top:21.85pt;width:106pt;height:210.2pt;rotation:-90;flip:x;z-index:251700224;visibility:visible;mso-wrap-style:square;mso-width-percent:0;mso-height-percent:0;mso-wrap-distance-left:9pt;mso-wrap-distance-top:0;mso-wrap-distance-right:9pt;mso-wrap-distance-bottom:0;mso-position-horizontal:absolute;mso-position-horizontal-relative:text;mso-position-vertical:absolute;mso-position-vertical-relative:text;mso-width-percent:0;mso-height-percent:0;mso-width-relative:margin;mso-height-relative:margin" o:gfxdata="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" adj="25488" strokecolor="black [3040]">
                 <v:stroke endarrow="block"/>
               </v:shape>
             </w:pict>
           </mc:Fallback>
         </mc:AlternateContent>
-      </w:r>
-      <w:r>
-        <w:rPr>
-          <w:noProof/>
-          <w:lang w:eastAsia="es-ES"/>
-        </w:rPr>
-        <mc:AlternateContent>
-          <mc:Choice Requires="wps">
-            <w:drawing>
-              <wp:anchor distT="0" distB="0" distL="114300" distR="114300" simplePos="0" relativeHeight="251680768" behindDoc="0" locked="0" layoutInCell="1" allowOverlap="1" wp14:anchorId="0016DE82" wp14:editId="0862CCD7">
-                <wp:simplePos x="0" y="0"/>
-                <wp:positionH relativeFrom="column">
-                  <wp:posOffset>1395412</wp:posOffset>
-                </wp:positionH>
-                <wp:positionV relativeFrom="paragraph">
-                  <wp:posOffset>185736</wp:posOffset>
-                </wp:positionV>
-                <wp:extent cx="801370" cy="1725295"/>
-                <wp:effectExtent l="71437" t="176213" r="32068" b="13017"/>
-                <wp:wrapNone/>
-                <wp:docPr id="15" name="Conector angular 15"/>
-                <wp:cNvGraphicFramePr/>
-                <a:graphic xmlns:a="http://schemas.openxmlformats.org/drawingml/2006/main">
-                  <a:graphicData uri="http://schemas.microsoft.com/office/word/2010/wordprocessingShape">
-                    <wps:wsp>
-                      <wps:cNvCnPr/>
-                      <wps:spPr>
-                        <a:xfrm rot="5400000" flipH="1">
-                          <a:off x="0" y="0"/>
-                          <a:ext cx="801370" cy="1725295"/>
-                        </a:xfrm>
-                        <a:prstGeom prst="bentConnector3">
-                          <a:avLst>
-                            <a:gd name="adj1" fmla="val 119986"/>
-                          </a:avLst>
-                        </a:prstGeom>
-                        <a:ln>
-                          <a:tailEnd type="triangle"/>
-                        </a:ln>
-                      </wps:spPr>
-                      <wps:style>
-                        <a:lnRef idx="1">
-                          <a:schemeClr val="dk1"/>
-                        </a:lnRef>
-                        <a:fillRef idx="0">
-                          <a:schemeClr val="dk1"/>
-                        </a:fillRef>
-                        <a:effectRef idx="0">
-                          <a:schemeClr val="dk1"/>
-                        </a:effectRef>
-                        <a:fontRef idx="minor">
-                          <a:schemeClr val="tx1"/>
-                        </a:fontRef>
-                      </wps:style>
-                      <wps:bodyPr/>
-                    </wps:wsp>
-                  </a:graphicData>
-                </a:graphic>
-                <wp14:sizeRelH relativeFrom="margin">
-                  <wp14:pctWidth>0</wp14:pctWidth>
-                </wp14:sizeRelH>
-                <wp14:sizeRelV relativeFrom="margin">
-                  <wp14:pctHeight>0</wp14:pctHeight>
-                </wp14:sizeRelV>
-              </wp:anchor>
-            </w:drawing>
-          </mc:Choice>
-          <mc:Fallback>
-            <w:pict>
-              <v:shape w14:anchorId="579CA814" id="Conector angular 15" o:spid="_x0000_s1026" type="#_x0000_t34" style="position:absolute;margin-left:109.85pt;margin-top:14.6pt;width:63.1pt;height:135.85pt;rotation:-90;flip:x;z-index:251680768;visibility:visible;mso-wrap-style:square;mso-width-percent:0;mso-height-percent:0;mso-wrap-distance-left:9pt;mso-wrap-distance-top:0;mso-wrap-distance-right:9pt;mso-wrap-distance-bottom:0;mso-position-horizontal:absolute;mso-position-horizontal-relative:text;mso-position-vertical:absolute;mso-position-vertical-relative:text;mso-width-percent:0;mso-height-percent:0;mso-width-relative:margin;mso-height-relative:margin" o:gfxdata="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" adj="25917" strokecolor="black [3040]">
-                <v:stroke endarrow="block"/>
-              </v:shape>
-            </w:pict>
-          </mc:Fallback>
-        </mc:AlternateContent>
-      </w:r>
-      <w:r>
-        <w:rPr>
-          <w:noProof/>
-          <w:lang w:eastAsia="es-ES"/>
-        </w:rPr>
-        <mc:AlternateContent>
-          <mc:Choice Requires="wps">
-            <w:drawing>
-              <wp:anchor distT="0" distB="0" distL="114300" distR="114300" simplePos="0" relativeHeight="251648000" behindDoc="0" locked="0" layoutInCell="1" allowOverlap="1" wp14:anchorId="5164A230" wp14:editId="1CAEFC6F">
-                <wp:simplePos x="0" y="0"/>
-                <wp:positionH relativeFrom="column">
-                  <wp:posOffset>1965008</wp:posOffset>
-                </wp:positionH>
-                <wp:positionV relativeFrom="paragraph">
-                  <wp:posOffset>177165</wp:posOffset>
-                </wp:positionV>
-                <wp:extent cx="762000" cy="0"/>
-                <wp:effectExtent l="0" t="0" r="19050" b="19050"/>
-                <wp:wrapNone/>
-                <wp:docPr id="8" name="Conector recto 8"/>
-                <wp:cNvGraphicFramePr/>
-                <a:graphic xmlns:a="http://schemas.openxmlformats.org/drawingml/2006/main">
-                  <a:graphicData uri="http://schemas.microsoft.com/office/word/2010/wordprocessingShape">
-                    <wps:wsp>
-                      <wps:cNvCnPr/>
-                      <wps:spPr>
-                        <a:xfrm>
-                          <a:off x="0" y="0"/>
-                          <a:ext cx="762000" cy="0"/>
-                        </a:xfrm>
-                        <a:prstGeom prst="line">
-                          <a:avLst/>
-                        </a:prstGeom>
-                      </wps:spPr>
-                      <wps:style>
-                        <a:lnRef idx="1">
-                          <a:schemeClr val="dk1"/>
-                        </a:lnRef>
-                        <a:fillRef idx="0">
-                          <a:schemeClr val="dk1"/>
-                        </a:fillRef>
-                        <a:effectRef idx="0">
-                          <a:schemeClr val="dk1"/>
-                        </a:effectRef>
-                        <a:fontRef idx="minor">
-                          <a:schemeClr val="tx1"/>
-                        </a:fontRef>
-                      </wps:style>
-                      <wps:bodyPr/>
-                    </wps:wsp>
-                  </a:graphicData>
-                </a:graphic>
-              </wp:anchor>
-            </w:drawing>
-          </mc:Choice>
-          <mc:Fallback>
-            <w:pict>
-              <v:line w14:anchorId="71DA4FE4" id="Conector recto 8" o:spid="_x0000_s1026" style="position:absolute;z-index:251648000;visibility:visible;mso-wrap-style:square;mso-wrap-distance-left:9pt;mso-wrap-distance-top:0;mso-wrap-distance-right:9pt;mso-wrap-distance-bottom:0;mso-position-horizontal:absolute;mso-position-horizontal-relative:text;mso-position-vertical:absolute;mso-position-vertical-relative:text" from="154.75pt,13.95pt" to="214.75pt,13.95pt" o:gfxdata="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" strokecolor="black [3040]"/>
-            </w:pict>
-          </mc:Fallback>
-        </mc:AlternateContent>
-      </w:r>
-      <w:proofErr w:type="gramStart"/>
-      <w:r>
-        <w:t>Reserva(</w:t>
-      </w:r>
-      <w:proofErr w:type="gramEnd"/>
-      <w:r>
-        <w:t>#</w:t>
-      </w:r>
-      <w:proofErr w:type="spellStart"/>
-      <w:r>
-        <w:t>CodReserva</w:t>
-      </w:r>
-      <w:proofErr w:type="spellEnd"/>
-      <w:r>
-        <w:t>, @DNI, @ID, @</w:t>
-      </w:r>
-      <w:proofErr w:type="spellStart"/>
-      <w:r>
-        <w:t>num</w:t>
-      </w:r>
-      <w:proofErr w:type="spellEnd"/>
-      <w:r>
-        <w:t xml:space="preserve">, </w:t>
-      </w:r>
-      <w:proofErr w:type="spellStart"/>
-      <w:r>
-        <w:t>fecIni</w:t>
-      </w:r>
-      <w:proofErr w:type="spellEnd"/>
-      <w:r>
-        <w:t xml:space="preserve">, </w:t>
-      </w:r>
-      <w:proofErr w:type="spellStart"/>
-      <w:r>
-        <w:t>fecFin</w:t>
-      </w:r>
-      <w:proofErr w:type="spellEnd"/>
-      <w:r>
-        <w:t>)</w:t>
       </w:r>
     </w:p>
     <w:p>
@@ -3538,13 +3486,13 @@
               <wp:anchor distT="0" distB="0" distL="114300" distR="114300" simplePos="0" relativeHeight="251689984" behindDoc="0" locked="0" layoutInCell="1" allowOverlap="1" wp14:anchorId="5158FCA4" wp14:editId="5DE11156">
                 <wp:simplePos x="0" y="0"/>
                 <wp:positionH relativeFrom="column">
-                  <wp:posOffset>1043378</wp:posOffset>
+                  <wp:posOffset>1366113</wp:posOffset>
                 </wp:positionH>
                 <wp:positionV relativeFrom="paragraph">
-                  <wp:posOffset>42029</wp:posOffset>
+                  <wp:posOffset>51206</wp:posOffset>
                 </wp:positionV>
-                <wp:extent cx="1381491" cy="1907226"/>
-                <wp:effectExtent l="80010" t="224790" r="32385" b="13335"/>
+                <wp:extent cx="1298906" cy="2461107"/>
+                <wp:effectExtent l="47625" t="200025" r="25400" b="25400"/>
                 <wp:wrapNone/>
                 <wp:docPr id="16" name="Conector angular 16"/>
                 <wp:cNvGraphicFramePr/>
@@ -3555,7 +3503,7 @@
                       <wps:spPr>
                         <a:xfrm rot="5400000" flipH="1">
                           <a:off x="0" y="0"/>
-                          <a:ext cx="1381491" cy="1907226"/>
+                          <a:ext cx="1298906" cy="2461107"/>
                         </a:xfrm>
                         <a:prstGeom prst="bentConnector3">
                           <a:avLst>
@@ -3595,18 +3543,202 @@
           </mc:Choice>
           <mc:Fallback>
             <w:pict>
-              <v:shape w14:anchorId="32172432" id="Conector angular 16" o:spid="_x0000_s1026" type="#_x0000_t34" style="position:absolute;margin-left:82.15pt;margin-top:3.3pt;width:108.8pt;height:150.2pt;rotation:-90;flip:x;z-index:251689984;visibility:visible;mso-wrap-style:square;mso-width-percent:0;mso-height-percent:0;mso-wrap-distance-left:9pt;mso-wrap-distance-top:0;mso-wrap-distance-right:9pt;mso-wrap-distance-bottom:0;mso-position-horizontal:absolute;mso-position-horizontal-relative:text;mso-position-vertical:absolute;mso-position-vertical-relative:text;mso-width-percent:0;mso-height-percent:0;mso-width-relative:margin;mso-height-relative:margin" o:gfxdata="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" adj="24991" strokecolor="black [3040]">
+              <v:shape w14:anchorId="51EF2E16" id="Conector angular 16" o:spid="_x0000_s1026" type="#_x0000_t34" style="position:absolute;margin-left:107.55pt;margin-top:4.05pt;width:102.3pt;height:193.8pt;rotation:-90;flip:x;z-index:251689984;visibility:visible;mso-wrap-style:square;mso-width-percent:0;mso-height-percent:0;mso-wrap-distance-left:9pt;mso-wrap-distance-top:0;mso-wrap-distance-right:9pt;mso-wrap-distance-bottom:0;mso-position-horizontal:absolute;mso-position-horizontal-relative:text;mso-position-vertical:absolute;mso-position-vertical-relative:text;mso-width-percent:0;mso-height-percent:0;mso-width-relative:margin;mso-height-relative:margin" o:gfxdata="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" adj="24991" strokecolor="black [3040]">
                 <v:stroke endarrow="block"/>
               </v:shape>
             </w:pict>
           </mc:Fallback>
         </mc:AlternateContent>
       </w:r>
+      <w:r>
+        <w:rPr>
+          <w:noProof/>
+          <w:lang w:eastAsia="es-ES"/>
+        </w:rPr>
+        <mc:AlternateContent>
+          <mc:Choice Requires="wps">
+            <w:drawing>
+              <wp:anchor distT="0" distB="0" distL="114300" distR="114300" simplePos="0" relativeHeight="251648000" behindDoc="0" locked="0" layoutInCell="1" allowOverlap="1" wp14:anchorId="5164A230" wp14:editId="1CAEFC6F">
+                <wp:simplePos x="0" y="0"/>
+                <wp:positionH relativeFrom="column">
+                  <wp:posOffset>1826971</wp:posOffset>
+                </wp:positionH>
+                <wp:positionV relativeFrom="paragraph">
+                  <wp:posOffset>168250</wp:posOffset>
+                </wp:positionV>
+                <wp:extent cx="497434" cy="7316"/>
+                <wp:effectExtent l="0" t="0" r="36195" b="31115"/>
+                <wp:wrapNone/>
+                <wp:docPr id="8" name="Conector recto 8"/>
+                <wp:cNvGraphicFramePr/>
+                <a:graphic xmlns:a="http://schemas.openxmlformats.org/drawingml/2006/main">
+                  <a:graphicData uri="http://schemas.microsoft.com/office/word/2010/wordprocessingShape">
+                    <wps:wsp>
+                      <wps:cNvCnPr/>
+                      <wps:spPr>
+                        <a:xfrm>
+                          <a:off x="0" y="0"/>
+                          <a:ext cx="497434" cy="7316"/>
+                        </a:xfrm>
+                        <a:prstGeom prst="line">
+                          <a:avLst/>
+                        </a:prstGeom>
+                      </wps:spPr>
+                      <wps:style>
+                        <a:lnRef idx="1">
+                          <a:schemeClr val="dk1"/>
+                        </a:lnRef>
+                        <a:fillRef idx="0">
+                          <a:schemeClr val="dk1"/>
+                        </a:fillRef>
+                        <a:effectRef idx="0">
+                          <a:schemeClr val="dk1"/>
+                        </a:effectRef>
+                        <a:fontRef idx="minor">
+                          <a:schemeClr val="tx1"/>
+                        </a:fontRef>
+                      </wps:style>
+                      <wps:bodyPr/>
+                    </wps:wsp>
+                  </a:graphicData>
+                </a:graphic>
+                <wp14:sizeRelH relativeFrom="margin">
+                  <wp14:pctWidth>0</wp14:pctWidth>
+                </wp14:sizeRelH>
+                <wp14:sizeRelV relativeFrom="margin">
+                  <wp14:pctHeight>0</wp14:pctHeight>
+                </wp14:sizeRelV>
+              </wp:anchor>
+            </w:drawing>
+          </mc:Choice>
+          <mc:Fallback>
+            <w:pict>
+              <v:line w14:anchorId="393F20B4" id="Conector recto 8" o:spid="_x0000_s1026" style="position:absolute;z-index:251648000;visibility:visible;mso-wrap-style:square;mso-width-percent:0;mso-height-percent:0;mso-wrap-distance-left:9pt;mso-wrap-distance-top:0;mso-wrap-distance-right:9pt;mso-wrap-distance-bottom:0;mso-position-horizontal:absolute;mso-position-horizontal-relative:text;mso-position-vertical:absolute;mso-position-vertical-relative:text;mso-width-percent:0;mso-height-percent:0;mso-width-relative:margin;mso-height-relative:margin" from="143.85pt,13.25pt" to="183pt,13.85pt" o:gfxdata="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" strokecolor="black [3040]"/>
+            </w:pict>
+          </mc:Fallback>
+        </mc:AlternateContent>
+      </w:r>
+      <w:proofErr w:type="gramStart"/>
+      <w:r>
+        <w:t>Reserva(</w:t>
+      </w:r>
+      <w:proofErr w:type="gramEnd"/>
+      <w:r>
+        <w:t>#</w:t>
+      </w:r>
+      <w:proofErr w:type="spellStart"/>
+      <w:r>
+        <w:t>CodReserva</w:t>
+      </w:r>
+      <w:proofErr w:type="spellEnd"/>
+      <w:r>
+        <w:t xml:space="preserve">, </w:t>
+      </w:r>
+      <w:r>
+        <w:t xml:space="preserve">DNI, ID, </w:t>
+      </w:r>
+      <w:proofErr w:type="spellStart"/>
+      <w:r>
+        <w:t>num</w:t>
+      </w:r>
+      <w:proofErr w:type="spellEnd"/>
+      <w:r>
+        <w:t xml:space="preserve">, </w:t>
+      </w:r>
+      <w:proofErr w:type="spellStart"/>
+      <w:r>
+        <w:t>fecIni</w:t>
+      </w:r>
+      <w:proofErr w:type="spellEnd"/>
+      <w:r>
+        <w:t xml:space="preserve">, </w:t>
+      </w:r>
+      <w:proofErr w:type="spellStart"/>
+      <w:r>
+        <w:t>fecFin</w:t>
+      </w:r>
+      <w:proofErr w:type="spellEnd"/>
+      <w:r>
+        <w:t>)</w:t>
+      </w:r>
     </w:p>
     <w:p>
       <w:pPr>
         <w:shd w:val="clear" w:color="auto" w:fill="F2F2F2" w:themeFill="background1" w:themeFillShade="F2"/>
       </w:pPr>
+    </w:p>
+    <w:p>
+      <w:pPr>
+        <w:shd w:val="clear" w:color="auto" w:fill="F2F2F2" w:themeFill="background1" w:themeFillShade="F2"/>
+      </w:pPr>
+      <w:r>
+        <w:rPr>
+          <w:noProof/>
+          <w:lang w:eastAsia="es-ES"/>
+        </w:rPr>
+        <mc:AlternateContent>
+          <mc:Choice Requires="wps">
+            <w:drawing>
+              <wp:anchor distT="0" distB="0" distL="114300" distR="114300" simplePos="0" relativeHeight="251636736" behindDoc="0" locked="0" layoutInCell="1" allowOverlap="1" wp14:anchorId="77662B19" wp14:editId="25906448">
+                <wp:simplePos x="0" y="0"/>
+                <wp:positionH relativeFrom="column">
+                  <wp:posOffset>2032179</wp:posOffset>
+                </wp:positionH>
+                <wp:positionV relativeFrom="paragraph">
+                  <wp:posOffset>208168</wp:posOffset>
+                </wp:positionV>
+                <wp:extent cx="525155" cy="1727162"/>
+                <wp:effectExtent l="8890" t="0" r="17145" b="36195"/>
+                <wp:wrapNone/>
+                <wp:docPr id="6" name="Conector angular 6"/>
+                <wp:cNvGraphicFramePr/>
+                <a:graphic xmlns:a="http://schemas.openxmlformats.org/drawingml/2006/main">
+                  <a:graphicData uri="http://schemas.microsoft.com/office/word/2010/wordprocessingShape">
+                    <wps:wsp>
+                      <wps:cNvCnPr/>
+                      <wps:spPr>
+                        <a:xfrm rot="5400000">
+                          <a:off x="0" y="0"/>
+                          <a:ext cx="525155" cy="1727162"/>
+                        </a:xfrm>
+                        <a:prstGeom prst="bentConnector3">
+                          <a:avLst/>
+                        </a:prstGeom>
+                      </wps:spPr>
+                      <wps:style>
+                        <a:lnRef idx="1">
+                          <a:schemeClr val="dk1"/>
+                        </a:lnRef>
+                        <a:fillRef idx="0">
+                          <a:schemeClr val="dk1"/>
+                        </a:fillRef>
+                        <a:effectRef idx="0">
+                          <a:schemeClr val="dk1"/>
+                        </a:effectRef>
+                        <a:fontRef idx="minor">
+                          <a:schemeClr val="tx1"/>
+                        </a:fontRef>
+                      </wps:style>
+                      <wps:bodyPr/>
+                    </wps:wsp>
+                  </a:graphicData>
+                </a:graphic>
+                <wp14:sizeRelH relativeFrom="margin">
+                  <wp14:pctWidth>0</wp14:pctWidth>
+                </wp14:sizeRelH>
+                <wp14:sizeRelV relativeFrom="margin">
+                  <wp14:pctHeight>0</wp14:pctHeight>
+                </wp14:sizeRelV>
+              </wp:anchor>
+            </w:drawing>
+          </mc:Choice>
+          <mc:Fallback>
+            <w:pict>
+              <v:shape w14:anchorId="2ED732DD" id="Conector angular 6" o:spid="_x0000_s1026" type="#_x0000_t34" style="position:absolute;margin-left:160pt;margin-top:16.4pt;width:41.35pt;height:136pt;rotation:90;z-index:251636736;visibility:visible;mso-wrap-style:square;mso-width-percent:0;mso-height-percent:0;mso-wrap-distance-left:9pt;mso-wrap-distance-top:0;mso-wrap-distance-right:9pt;mso-wrap-distance-bottom:0;mso-position-horizontal:absolute;mso-position-horizontal-relative:text;mso-position-vertical:absolute;mso-position-vertical-relative:text;mso-width-percent:0;mso-height-percent:0;mso-width-relative:margin;mso-height-relative:margin" o:gfxdata="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" strokecolor="black [3040]"/>
+            </w:pict>
+          </mc:Fallback>
+        </mc:AlternateContent>
+      </w:r>
       <w:r>
         <w:rPr>
           <w:noProof/>
@@ -3675,7 +3807,7 @@
       </w:r>
       <w:proofErr w:type="gramEnd"/>
       <w:r>
-        <w:t>#@ID, #</w:t>
+        <w:t>#ID, #</w:t>
       </w:r>
       <w:proofErr w:type="spellStart"/>
       <w:r>
@@ -3690,6 +3822,17 @@
         <w:t>tlfno</w:t>
       </w:r>
       <w:proofErr w:type="spellEnd"/>
+      <w:r>
+        <w:t xml:space="preserve">, </w:t>
+      </w:r>
+      <w:proofErr w:type="spellStart"/>
+      <w:r>
+        <w:t>pvp</w:t>
+      </w:r>
+      <w:proofErr w:type="spellEnd"/>
+      <w:r>
+        <w:t>, subtipo</w:t>
+      </w:r>
       <w:r>
         <w:t>)</w:t>
       </w:r>
@@ -3698,6 +3841,74 @@
       <w:pPr>
         <w:shd w:val="clear" w:color="auto" w:fill="F2F2F2" w:themeFill="background1" w:themeFillShade="F2"/>
       </w:pPr>
+      <w:r>
+        <w:rPr>
+          <w:noProof/>
+          <w:lang w:eastAsia="es-ES"/>
+        </w:rPr>
+        <mc:AlternateContent>
+          <mc:Choice Requires="wps">
+            <w:drawing>
+              <wp:anchor distT="0" distB="0" distL="114300" distR="114300" simplePos="0" relativeHeight="251657216" behindDoc="0" locked="0" layoutInCell="1" allowOverlap="1" wp14:anchorId="73F29523" wp14:editId="3C504505">
+                <wp:simplePos x="0" y="0"/>
+                <wp:positionH relativeFrom="column">
+                  <wp:posOffset>1874572</wp:posOffset>
+                </wp:positionH>
+                <wp:positionV relativeFrom="paragraph">
+                  <wp:posOffset>244717</wp:posOffset>
+                </wp:positionV>
+                <wp:extent cx="704175" cy="2038111"/>
+                <wp:effectExtent l="0" t="318" r="20003" b="20002"/>
+                <wp:wrapNone/>
+                <wp:docPr id="10" name="Conector angular 10"/>
+                <wp:cNvGraphicFramePr/>
+                <a:graphic xmlns:a="http://schemas.openxmlformats.org/drawingml/2006/main">
+                  <a:graphicData uri="http://schemas.microsoft.com/office/word/2010/wordprocessingShape">
+                    <wps:wsp>
+                      <wps:cNvCnPr/>
+                      <wps:spPr>
+                        <a:xfrm rot="5400000">
+                          <a:off x="0" y="0"/>
+                          <a:ext cx="704175" cy="2038111"/>
+                        </a:xfrm>
+                        <a:prstGeom prst="bentConnector3">
+                          <a:avLst/>
+                        </a:prstGeom>
+                      </wps:spPr>
+                      <wps:style>
+                        <a:lnRef idx="1">
+                          <a:schemeClr val="dk1"/>
+                        </a:lnRef>
+                        <a:fillRef idx="0">
+                          <a:schemeClr val="dk1"/>
+                        </a:fillRef>
+                        <a:effectRef idx="0">
+                          <a:schemeClr val="dk1"/>
+                        </a:effectRef>
+                        <a:fontRef idx="minor">
+                          <a:schemeClr val="tx1"/>
+                        </a:fontRef>
+                      </wps:style>
+                      <wps:bodyPr/>
+                    </wps:wsp>
+                  </a:graphicData>
+                </a:graphic>
+                <wp14:sizeRelH relativeFrom="margin">
+                  <wp14:pctWidth>0</wp14:pctWidth>
+                </wp14:sizeRelH>
+                <wp14:sizeRelV relativeFrom="margin">
+                  <wp14:pctHeight>0</wp14:pctHeight>
+                </wp14:sizeRelV>
+              </wp:anchor>
+            </w:drawing>
+          </mc:Choice>
+          <mc:Fallback>
+            <w:pict>
+              <v:shape w14:anchorId="4ECF57C2" id="Conector angular 10" o:spid="_x0000_s1026" type="#_x0000_t34" style="position:absolute;margin-left:147.6pt;margin-top:19.25pt;width:55.45pt;height:160.5pt;rotation:90;z-index:251657216;visibility:visible;mso-wrap-style:square;mso-width-percent:0;mso-height-percent:0;mso-wrap-distance-left:9pt;mso-wrap-distance-top:0;mso-wrap-distance-right:9pt;mso-wrap-distance-bottom:0;mso-position-horizontal:absolute;mso-position-horizontal-relative:text;mso-position-vertical:absolute;mso-position-vertical-relative:text;mso-width-percent:0;mso-height-percent:0;mso-width-relative:margin;mso-height-relative:margin" o:gfxdata="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" strokecolor="black [3040]"/>
+            </w:pict>
+          </mc:Fallback>
+        </mc:AlternateContent>
+      </w:r>
       <w:r>
         <w:rPr>
           <w:noProof/>
@@ -3764,154 +3975,18 @@
           </mc:Choice>
           <mc:Fallback>
             <w:pict>
-              <v:shape w14:anchorId="6FB447AE" id="Conector angular 4" o:spid="_x0000_s1026" type="#_x0000_t34" style="position:absolute;margin-left:24.15pt;margin-top:4.95pt;width:32pt;height:3.6pt;rotation:-90;flip:y;z-index:251630592;visibility:visible;mso-wrap-style:square;mso-width-percent:0;mso-height-percent:0;mso-wrap-distance-left:9pt;mso-wrap-distance-top:0;mso-wrap-distance-right:9pt;mso-wrap-distance-bottom:0;mso-position-horizontal:absolute;mso-position-horizontal-relative:text;mso-position-vertical:absolute;mso-position-vertical-relative:text;mso-width-percent:0;mso-height-percent:0;mso-width-relative:margin;mso-height-relative:margin" o:gfxdata="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" strokecolor="black [3040]">
+              <v:shape w14:anchorId="5B32FEA9" id="Conector angular 4" o:spid="_x0000_s1026" type="#_x0000_t34" style="position:absolute;margin-left:24.15pt;margin-top:4.95pt;width:32pt;height:3.6pt;rotation:-90;flip:y;z-index:251630592;visibility:visible;mso-wrap-style:square;mso-width-percent:0;mso-height-percent:0;mso-wrap-distance-left:9pt;mso-wrap-distance-top:0;mso-wrap-distance-right:9pt;mso-wrap-distance-bottom:0;mso-position-horizontal:absolute;mso-position-horizontal-relative:text;mso-position-vertical:absolute;mso-position-vertical-relative:text;mso-width-percent:0;mso-height-percent:0;mso-width-relative:margin;mso-height-relative:margin" o:gfxdata="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" strokecolor="black [3040]">
                 <v:stroke endarrow="block"/>
               </v:shape>
             </w:pict>
           </mc:Fallback>
         </mc:AlternateContent>
       </w:r>
-      <w:r>
-        <w:rPr>
-          <w:noProof/>
-          <w:lang w:eastAsia="es-ES"/>
-        </w:rPr>
-        <mc:AlternateContent>
-          <mc:Choice Requires="wps">
-            <w:drawing>
-              <wp:anchor distT="0" distB="0" distL="114300" distR="114300" simplePos="0" relativeHeight="251636736" behindDoc="0" locked="0" layoutInCell="1" allowOverlap="1" wp14:anchorId="77662B19" wp14:editId="25906448">
-                <wp:simplePos x="0" y="0"/>
-                <wp:positionH relativeFrom="column">
-                  <wp:posOffset>1764784</wp:posOffset>
-                </wp:positionH>
-                <wp:positionV relativeFrom="paragraph">
-                  <wp:posOffset>108778</wp:posOffset>
-                </wp:positionV>
-                <wp:extent cx="557621" cy="1231175"/>
-                <wp:effectExtent l="6350" t="0" r="20320" b="20320"/>
-                <wp:wrapNone/>
-                <wp:docPr id="6" name="Conector angular 6"/>
-                <wp:cNvGraphicFramePr/>
-                <a:graphic xmlns:a="http://schemas.openxmlformats.org/drawingml/2006/main">
-                  <a:graphicData uri="http://schemas.microsoft.com/office/word/2010/wordprocessingShape">
-                    <wps:wsp>
-                      <wps:cNvCnPr/>
-                      <wps:spPr>
-                        <a:xfrm rot="5400000">
-                          <a:off x="0" y="0"/>
-                          <a:ext cx="557621" cy="1231175"/>
-                        </a:xfrm>
-                        <a:prstGeom prst="bentConnector3">
-                          <a:avLst/>
-                        </a:prstGeom>
-                      </wps:spPr>
-                      <wps:style>
-                        <a:lnRef idx="1">
-                          <a:schemeClr val="dk1"/>
-                        </a:lnRef>
-                        <a:fillRef idx="0">
-                          <a:schemeClr val="dk1"/>
-                        </a:fillRef>
-                        <a:effectRef idx="0">
-                          <a:schemeClr val="dk1"/>
-                        </a:effectRef>
-                        <a:fontRef idx="minor">
-                          <a:schemeClr val="tx1"/>
-                        </a:fontRef>
-                      </wps:style>
-                      <wps:bodyPr/>
-                    </wps:wsp>
-                  </a:graphicData>
-                </a:graphic>
-                <wp14:sizeRelH relativeFrom="margin">
-                  <wp14:pctWidth>0</wp14:pctWidth>
-                </wp14:sizeRelH>
-                <wp14:sizeRelV relativeFrom="margin">
-                  <wp14:pctHeight>0</wp14:pctHeight>
-                </wp14:sizeRelV>
-              </wp:anchor>
-            </w:drawing>
-          </mc:Choice>
-          <mc:Fallback>
-            <w:pict>
-              <v:shape w14:anchorId="6ABDD0F8" id="Conector angular 6" o:spid="_x0000_s1026" type="#_x0000_t34" style="position:absolute;margin-left:138.95pt;margin-top:8.55pt;width:43.9pt;height:96.95pt;rotation:90;z-index:251636736;visibility:visible;mso-wrap-style:square;mso-width-percent:0;mso-height-percent:0;mso-wrap-distance-left:9pt;mso-wrap-distance-top:0;mso-wrap-distance-right:9pt;mso-wrap-distance-bottom:0;mso-position-horizontal:absolute;mso-position-horizontal-relative:text;mso-position-vertical:absolute;mso-position-vertical-relative:text;mso-width-percent:0;mso-height-percent:0;mso-width-relative:margin;mso-height-relative:margin" o:gfxdata="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" strokecolor="black [3040]"/>
-            </w:pict>
-          </mc:Fallback>
-        </mc:AlternateContent>
-      </w:r>
     </w:p>
     <w:p>
       <w:pPr>
         <w:shd w:val="clear" w:color="auto" w:fill="F2F2F2" w:themeFill="background1" w:themeFillShade="F2"/>
       </w:pPr>
-      <w:r>
-        <w:rPr>
-          <w:noProof/>
-          <w:lang w:eastAsia="es-ES"/>
-        </w:rPr>
-        <mc:AlternateContent>
-          <mc:Choice Requires="wps">
-            <w:drawing>
-              <wp:anchor distT="0" distB="0" distL="114300" distR="114300" simplePos="0" relativeHeight="251657216" behindDoc="0" locked="0" layoutInCell="1" allowOverlap="1" wp14:anchorId="73F29523" wp14:editId="3C504505">
-                <wp:simplePos x="0" y="0"/>
-                <wp:positionH relativeFrom="column">
-                  <wp:posOffset>1642863</wp:posOffset>
-                </wp:positionH>
-                <wp:positionV relativeFrom="paragraph">
-                  <wp:posOffset>236145</wp:posOffset>
-                </wp:positionV>
-                <wp:extent cx="611955" cy="1481056"/>
-                <wp:effectExtent l="3493" t="0" r="20637" b="20638"/>
-                <wp:wrapNone/>
-                <wp:docPr id="10" name="Conector angular 10"/>
-                <wp:cNvGraphicFramePr/>
-                <a:graphic xmlns:a="http://schemas.openxmlformats.org/drawingml/2006/main">
-                  <a:graphicData uri="http://schemas.microsoft.com/office/word/2010/wordprocessingShape">
-                    <wps:wsp>
-                      <wps:cNvCnPr/>
-                      <wps:spPr>
-                        <a:xfrm rot="5400000">
-                          <a:off x="0" y="0"/>
-                          <a:ext cx="611955" cy="1481056"/>
-                        </a:xfrm>
-                        <a:prstGeom prst="bentConnector3">
-                          <a:avLst/>
-                        </a:prstGeom>
-                      </wps:spPr>
-                      <wps:style>
-                        <a:lnRef idx="1">
-                          <a:schemeClr val="dk1"/>
-                        </a:lnRef>
-                        <a:fillRef idx="0">
-                          <a:schemeClr val="dk1"/>
-                        </a:fillRef>
-                        <a:effectRef idx="0">
-                          <a:schemeClr val="dk1"/>
-                        </a:effectRef>
-                        <a:fontRef idx="minor">
-                          <a:schemeClr val="tx1"/>
-                        </a:fontRef>
-                      </wps:style>
-                      <wps:bodyPr/>
-                    </wps:wsp>
-                  </a:graphicData>
-                </a:graphic>
-                <wp14:sizeRelH relativeFrom="margin">
-                  <wp14:pctWidth>0</wp14:pctWidth>
-                </wp14:sizeRelH>
-                <wp14:sizeRelV relativeFrom="margin">
-                  <wp14:pctHeight>0</wp14:pctHeight>
-                </wp14:sizeRelV>
-              </wp:anchor>
-            </w:drawing>
-          </mc:Choice>
-          <mc:Fallback>
-            <w:pict>
-              <v:shape w14:anchorId="7CED2368" id="Conector angular 10" o:spid="_x0000_s1026" type="#_x0000_t34" style="position:absolute;margin-left:129.35pt;margin-top:18.6pt;width:48.2pt;height:116.6pt;rotation:90;z-index:251657216;visibility:visible;mso-wrap-style:square;mso-width-percent:0;mso-height-percent:0;mso-wrap-distance-left:9pt;mso-wrap-distance-top:0;mso-wrap-distance-right:9pt;mso-wrap-distance-bottom:0;mso-position-horizontal:absolute;mso-position-horizontal-relative:text;mso-position-vertical:absolute;mso-position-vertical-relative:text;mso-width-percent:0;mso-height-percent:0;mso-width-relative:margin;mso-height-relative:margin" o:gfxdata="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" strokecolor="black [3040]"/>
-            </w:pict>
-          </mc:Fallback>
-        </mc:AlternateContent>
-      </w:r>
       <w:proofErr w:type="gramStart"/>
       <w:r>
         <w:t>Hotel(</w:t>
@@ -3944,11 +4019,6 @@
       <w:r>
         <w:t>, email)</w:t>
       </w:r>
-    </w:p>
-    <w:p>
-      <w:pPr>
-        <w:shd w:val="clear" w:color="auto" w:fill="F2F2F2" w:themeFill="background1" w:themeFillShade="F2"/>
-      </w:pPr>
     </w:p>
     <w:p>
       <w:pPr>
@@ -3965,13 +4035,13 @@
               <wp:anchor distT="0" distB="0" distL="114300" distR="114300" simplePos="0" relativeHeight="251663360" behindDoc="0" locked="0" layoutInCell="1" allowOverlap="1" wp14:anchorId="415B3A8C" wp14:editId="63E1E4D3">
                 <wp:simplePos x="0" y="0"/>
                 <wp:positionH relativeFrom="column">
-                  <wp:posOffset>1535973</wp:posOffset>
+                  <wp:posOffset>1790395</wp:posOffset>
                 </wp:positionH>
                 <wp:positionV relativeFrom="paragraph">
-                  <wp:posOffset>135611</wp:posOffset>
+                  <wp:posOffset>104191</wp:posOffset>
                 </wp:positionV>
-                <wp:extent cx="1294716" cy="1083447"/>
-                <wp:effectExtent l="0" t="8890" r="30480" b="11430"/>
+                <wp:extent cx="1399032" cy="1697634"/>
+                <wp:effectExtent l="3175" t="0" r="33020" b="13970"/>
                 <wp:wrapNone/>
                 <wp:docPr id="11" name="Conector angular 11"/>
                 <wp:cNvGraphicFramePr/>
@@ -3982,7 +4052,7 @@
                       <wps:spPr>
                         <a:xfrm rot="5400000">
                           <a:off x="0" y="0"/>
-                          <a:ext cx="1294716" cy="1083447"/>
+                          <a:ext cx="1399032" cy="1697634"/>
                         </a:xfrm>
                         <a:prstGeom prst="bentConnector3">
                           <a:avLst>
@@ -4019,11 +4089,16 @@
           </mc:Choice>
           <mc:Fallback>
             <w:pict>
-              <v:shape w14:anchorId="4953D708" id="Conector angular 11" o:spid="_x0000_s1026" type="#_x0000_t34" style="position:absolute;margin-left:120.95pt;margin-top:10.7pt;width:101.95pt;height:85.3pt;rotation:90;z-index:251663360;visibility:visible;mso-wrap-style:square;mso-width-percent:0;mso-height-percent:0;mso-wrap-distance-left:9pt;mso-wrap-distance-top:0;mso-wrap-distance-right:9pt;mso-wrap-distance-bottom:0;mso-position-horizontal:absolute;mso-position-horizontal-relative:text;mso-position-vertical:absolute;mso-position-vertical-relative:text;mso-width-percent:0;mso-height-percent:0;mso-width-relative:margin;mso-height-relative:margin" o:gfxdata="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" adj="15055" strokecolor="black [3040]"/>
+              <v:shape w14:anchorId="1C1BEF79" id="Conector angular 11" o:spid="_x0000_s1026" type="#_x0000_t34" style="position:absolute;margin-left:141pt;margin-top:8.2pt;width:110.15pt;height:133.65pt;rotation:90;z-index:251663360;visibility:visible;mso-wrap-style:square;mso-width-percent:0;mso-height-percent:0;mso-wrap-distance-left:9pt;mso-wrap-distance-top:0;mso-wrap-distance-right:9pt;mso-wrap-distance-bottom:0;mso-position-horizontal:absolute;mso-position-horizontal-relative:text;mso-position-vertical:absolute;mso-position-vertical-relative:text;mso-width-percent:0;mso-height-percent:0;mso-width-relative:margin;mso-height-relative:margin" o:gfxdata="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" adj="15055" strokecolor="black [3040]"/>
             </w:pict>
           </mc:Fallback>
         </mc:AlternateContent>
       </w:r>
+    </w:p>
+    <w:p>
+      <w:pPr>
+        <w:shd w:val="clear" w:color="auto" w:fill="F2F2F2" w:themeFill="background1" w:themeFillShade="F2"/>
+      </w:pPr>
       <w:r>
         <w:rPr>
           <w:noProof/>
@@ -4035,13 +4110,13 @@
               <wp:anchor distT="0" distB="0" distL="114300" distR="114300" simplePos="0" relativeHeight="251653120" behindDoc="0" locked="0" layoutInCell="1" allowOverlap="1" wp14:anchorId="6E749A78" wp14:editId="0A56DCA4">
                 <wp:simplePos x="0" y="0"/>
                 <wp:positionH relativeFrom="column">
-                  <wp:posOffset>1109485</wp:posOffset>
+                  <wp:posOffset>1000354</wp:posOffset>
                 </wp:positionH>
                 <wp:positionV relativeFrom="paragraph">
-                  <wp:posOffset>8255</wp:posOffset>
+                  <wp:posOffset>9195</wp:posOffset>
                 </wp:positionV>
-                <wp:extent cx="742950" cy="0"/>
-                <wp:effectExtent l="0" t="0" r="19050" b="19050"/>
+                <wp:extent cx="680313" cy="0"/>
+                <wp:effectExtent l="0" t="0" r="24765" b="19050"/>
                 <wp:wrapNone/>
                 <wp:docPr id="9" name="Conector recto 9"/>
                 <wp:cNvGraphicFramePr/>
@@ -4052,7 +4127,7 @@
                       <wps:spPr>
                         <a:xfrm>
                           <a:off x="0" y="0"/>
-                          <a:ext cx="742950" cy="0"/>
+                          <a:ext cx="680313" cy="0"/>
                         </a:xfrm>
                         <a:prstGeom prst="line">
                           <a:avLst/>
@@ -4076,12 +4151,15 @@
                     </wps:wsp>
                   </a:graphicData>
                 </a:graphic>
+                <wp14:sizeRelH relativeFrom="margin">
+                  <wp14:pctWidth>0</wp14:pctWidth>
+                </wp14:sizeRelH>
               </wp:anchor>
             </w:drawing>
           </mc:Choice>
           <mc:Fallback>
             <w:pict>
-              <v:line w14:anchorId="6EBC7993" id="Conector recto 9" o:spid="_x0000_s1026" style="position:absolute;z-index:251653120;visibility:visible;mso-wrap-style:square;mso-wrap-distance-left:9pt;mso-wrap-distance-top:0;mso-wrap-distance-right:9pt;mso-wrap-distance-bottom:0;mso-position-horizontal:absolute;mso-position-horizontal-relative:text;mso-position-vertical:absolute;mso-position-vertical-relative:text" from="87.35pt,.65pt" to="145.85pt,.65pt" o:gfxdata="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" strokecolor="black [3040]"/>
+              <v:line w14:anchorId="301A25B0" id="Conector recto 9" o:spid="_x0000_s1026" style="position:absolute;z-index:251653120;visibility:visible;mso-wrap-style:square;mso-width-percent:0;mso-wrap-distance-left:9pt;mso-wrap-distance-top:0;mso-wrap-distance-right:9pt;mso-wrap-distance-bottom:0;mso-position-horizontal:absolute;mso-position-horizontal-relative:text;mso-position-vertical:absolute;mso-position-vertical-relative:text;mso-width-percent:0;mso-width-relative:margin" from="78.75pt,.7pt" to="132.3pt,.7pt" o:gfxdata="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" strokecolor="black [3040]"/>
             </w:pict>
           </mc:Fallback>
         </mc:AlternateContent>
@@ -4097,7 +4175,7 @@
       </w:r>
       <w:proofErr w:type="gramEnd"/>
       <w:r>
-        <w:t>#@ID, #@</w:t>
+        <w:t>#ID, #</w:t>
       </w:r>
       <w:proofErr w:type="spellStart"/>
       <w:r>
@@ -4123,13 +4201,13 @@
               <wp:anchor distT="0" distB="0" distL="114300" distR="114300" simplePos="0" relativeHeight="251667456" behindDoc="0" locked="0" layoutInCell="1" allowOverlap="1" wp14:anchorId="6C1455EE" wp14:editId="63317F26">
                 <wp:simplePos x="0" y="0"/>
                 <wp:positionH relativeFrom="column">
-                  <wp:posOffset>848847</wp:posOffset>
+                  <wp:posOffset>788213</wp:posOffset>
                 </wp:positionH>
                 <wp:positionV relativeFrom="paragraph">
-                  <wp:posOffset>296801</wp:posOffset>
+                  <wp:posOffset>298882</wp:posOffset>
                 </wp:positionV>
-                <wp:extent cx="742950" cy="0"/>
-                <wp:effectExtent l="0" t="0" r="19050" b="19050"/>
+                <wp:extent cx="658368" cy="0"/>
+                <wp:effectExtent l="0" t="0" r="27940" b="19050"/>
                 <wp:wrapNone/>
                 <wp:docPr id="12" name="Conector recto 12"/>
                 <wp:cNvGraphicFramePr/>
@@ -4140,7 +4218,7 @@
                       <wps:spPr>
                         <a:xfrm>
                           <a:off x="0" y="0"/>
-                          <a:ext cx="742950" cy="0"/>
+                          <a:ext cx="658368" cy="0"/>
                         </a:xfrm>
                         <a:prstGeom prst="line">
                           <a:avLst/>
@@ -4164,12 +4242,15 @@
                     </wps:wsp>
                   </a:graphicData>
                 </a:graphic>
+                <wp14:sizeRelH relativeFrom="margin">
+                  <wp14:pctWidth>0</wp14:pctWidth>
+                </wp14:sizeRelH>
               </wp:anchor>
             </w:drawing>
           </mc:Choice>
           <mc:Fallback>
             <w:pict>
-              <v:line w14:anchorId="1C499D9A" id="Conector recto 12" o:spid="_x0000_s1026" style="position:absolute;z-index:251667456;visibility:visible;mso-wrap-style:square;mso-wrap-distance-left:9pt;mso-wrap-distance-top:0;mso-wrap-distance-right:9pt;mso-wrap-distance-bottom:0;mso-position-horizontal:absolute;mso-position-horizontal-relative:text;mso-position-vertical:absolute;mso-position-vertical-relative:text" from="66.85pt,23.35pt" to="125.35pt,23.35pt" o:gfxdata="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" strokecolor="black [3040]"/>
+              <v:line w14:anchorId="18C9A6CB" id="Conector recto 12" o:spid="_x0000_s1026" style="position:absolute;z-index:251667456;visibility:visible;mso-wrap-style:square;mso-width-percent:0;mso-wrap-distance-left:9pt;mso-wrap-distance-top:0;mso-wrap-distance-right:9pt;mso-wrap-distance-bottom:0;mso-position-horizontal:absolute;mso-position-horizontal-relative:text;mso-position-vertical:absolute;mso-position-vertical-relative:text;mso-width-percent:0;mso-width-relative:margin" from="62.05pt,23.55pt" to="113.9pt,23.55pt" o:gfxdata="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" strokecolor="black [3040]"/>
             </w:pict>
           </mc:Fallback>
         </mc:AlternateContent>
@@ -4190,7 +4271,10 @@
       </w:r>
       <w:proofErr w:type="gramEnd"/>
       <w:r>
-        <w:t>#@ID, #@</w:t>
+        <w:t>#</w:t>
+      </w:r>
+      <w:r>
+        <w:t>ID, #</w:t>
       </w:r>
       <w:proofErr w:type="spellStart"/>
       <w:r>
@@ -4229,13 +4313,13 @@
               <wp:anchor distT="0" distB="0" distL="114300" distR="114300" simplePos="0" relativeHeight="251671552" behindDoc="0" locked="0" layoutInCell="1" allowOverlap="1" wp14:anchorId="7CE7C006" wp14:editId="61BEA39C">
                 <wp:simplePos x="0" y="0"/>
                 <wp:positionH relativeFrom="column">
-                  <wp:posOffset>1326086</wp:posOffset>
+                  <wp:posOffset>1249070</wp:posOffset>
                 </wp:positionH>
                 <wp:positionV relativeFrom="paragraph">
-                  <wp:posOffset>6985</wp:posOffset>
+                  <wp:posOffset>10871</wp:posOffset>
                 </wp:positionV>
-                <wp:extent cx="742950" cy="0"/>
-                <wp:effectExtent l="0" t="0" r="19050" b="19050"/>
+                <wp:extent cx="651053" cy="0"/>
+                <wp:effectExtent l="0" t="0" r="34925" b="19050"/>
                 <wp:wrapNone/>
                 <wp:docPr id="13" name="Conector recto 13"/>
                 <wp:cNvGraphicFramePr/>
@@ -4246,7 +4330,7 @@
                       <wps:spPr>
                         <a:xfrm>
                           <a:off x="0" y="0"/>
-                          <a:ext cx="742950" cy="0"/>
+                          <a:ext cx="651053" cy="0"/>
                         </a:xfrm>
                         <a:prstGeom prst="line">
                           <a:avLst/>
@@ -4270,12 +4354,15 @@
                     </wps:wsp>
                   </a:graphicData>
                 </a:graphic>
+                <wp14:sizeRelH relativeFrom="margin">
+                  <wp14:pctWidth>0</wp14:pctWidth>
+                </wp14:sizeRelH>
               </wp:anchor>
             </w:drawing>
           </mc:Choice>
           <mc:Fallback>
             <w:pict>
-              <v:line w14:anchorId="0E288A6A" id="Conector recto 13" o:spid="_x0000_s1026" style="position:absolute;z-index:251671552;visibility:visible;mso-wrap-style:square;mso-wrap-distance-left:9pt;mso-wrap-distance-top:0;mso-wrap-distance-right:9pt;mso-wrap-distance-bottom:0;mso-position-horizontal:absolute;mso-position-horizontal-relative:text;mso-position-vertical:absolute;mso-position-vertical-relative:text" from="104.4pt,.55pt" to="162.9pt,.55pt" o:gfxdata="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" strokecolor="black [3040]"/>
+              <v:line w14:anchorId="5B0E174B" id="Conector recto 13" o:spid="_x0000_s1026" style="position:absolute;z-index:251671552;visibility:visible;mso-wrap-style:square;mso-width-percent:0;mso-wrap-distance-left:9pt;mso-wrap-distance-top:0;mso-wrap-distance-right:9pt;mso-wrap-distance-bottom:0;mso-position-horizontal:absolute;mso-position-horizontal-relative:text;mso-position-vertical:absolute;mso-position-vertical-relative:text;mso-width-percent:0;mso-width-relative:margin" from="98.35pt,.85pt" to="149.6pt,.85pt" o:gfxdata="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" strokecolor="black [3040]"/>
             </w:pict>
           </mc:Fallback>
         </mc:AlternateContent>
@@ -4291,7 +4378,10 @@
       </w:r>
       <w:proofErr w:type="gramEnd"/>
       <w:r>
-        <w:t>#@ID, #@</w:t>
+        <w:t>#</w:t>
+      </w:r>
+      <w:r>
+        <w:t>ID, #</w:t>
       </w:r>
       <w:proofErr w:type="spellStart"/>
       <w:r>
@@ -4306,11 +4396,11 @@
       <w:pPr>
         <w:pStyle w:val="Ttulo1"/>
       </w:pPr>
-      <w:bookmarkStart w:id="12" w:name="_Toc188517212"/>
+      <w:bookmarkStart w:id="11" w:name="_Toc188517212"/>
       <w:r>
         <w:t>Transformación del Modelo E/R al Modelo Relacional</w:t>
       </w:r>
-      <w:bookmarkEnd w:id="12"/>
+      <w:bookmarkEnd w:id="11"/>
     </w:p>
     <w:p>
       <w:r>
@@ -4330,11 +4420,11 @@
       <w:pPr>
         <w:pStyle w:val="Ttulo2"/>
       </w:pPr>
-      <w:bookmarkStart w:id="13" w:name="_Toc188517213"/>
+      <w:bookmarkStart w:id="12" w:name="_Toc188517213"/>
       <w:r>
         <w:t>Entidades principales</w:t>
       </w:r>
-      <w:bookmarkEnd w:id="13"/>
+      <w:bookmarkEnd w:id="12"/>
     </w:p>
     <w:p>
       <w:r>
@@ -4416,7 +4506,12 @@
         <w:t>tarifa</w:t>
       </w:r>
       <w:r>
-        <w:t xml:space="preserve"> y </w:t>
+        <w:t xml:space="preserve"> </w:t>
+      </w:r>
+      <w:bookmarkStart w:id="13" w:name="_GoBack"/>
+      <w:bookmarkEnd w:id="13"/>
+      <w:r>
+        <w:t xml:space="preserve">y </w:t>
       </w:r>
       <w:proofErr w:type="spellStart"/>
       <w:r>
@@ -5703,13 +5798,7 @@
       </w:r>
       <w:proofErr w:type="gramEnd"/>
       <w:r>
-        <w:t>), no hay dependencias</w:t>
-      </w:r>
-      <w:r>
-        <w:t xml:space="preserve"> </w:t>
-      </w:r>
-      <w:r>
-        <w:t>parciales entre atributos y claves primarias (</w:t>
+        <w:t>), no hay dependencias parciales entre atributos y claves primarias (</w:t>
       </w:r>
       <w:r>
         <w:rPr>
@@ -5821,7 +5910,7 @@
         <w:color w:val="17365D" w:themeColor="text2" w:themeShade="BF"/>
         <w:szCs w:val="24"/>
       </w:rPr>
-      <w:t>5</w:t>
+      <w:t>9</w:t>
     </w:r>
     <w:r>
       <w:rPr>
@@ -5864,7 +5953,7 @@
         <w:color w:val="17365D" w:themeColor="text2" w:themeShade="BF"/>
         <w:szCs w:val="24"/>
       </w:rPr>
-      <w:t>8</w:t>
+      <w:t>9</w:t>
     </w:r>
     <w:r>
       <w:rPr>
@@ -19554,7 +19643,7 @@
 </file>
 
 <file path=customXml/itemProps2.xml><?xml version="1.0" encoding="utf-8"?>
-<ds:datastoreItem xmlns:ds="http://schemas.openxmlformats.org/officeDocument/2006/customXml" ds:itemID="{74DBF687-0EA0-4703-BD4B-DB9A19E2D1F2}">
+<ds:datastoreItem xmlns:ds="http://schemas.openxmlformats.org/officeDocument/2006/customXml" ds:itemID="{CCC63551-2A17-4A00-851C-D61512453D31}">
   <ds:schemaRefs>
     <ds:schemaRef ds:uri="http://schemas.openxmlformats.org/officeDocument/2006/bibliography"/>
   </ds:schemaRefs>

</xml_diff>